<commit_message>
Añadido borrado de pedidos y lineas y modificacion de mensajes alertas
</commit_message>
<xml_diff>
--- a/Script/Esquema Tarea Tienda Virtual.docx
+++ b/Script/Esquema Tarea Tienda Virtual.docx
@@ -1,6 +1,6 @@
 
 <file path=word/document.xml><?xml version="1.0" encoding="utf-8"?>
-<w:document xmlns:wpc="http://schemas.microsoft.com/office/word/2010/wordprocessingCanvas" xmlns:mc="http://schemas.openxmlformats.org/markup-compatibility/2006" xmlns:o="urn:schemas-microsoft-com:office:office" xmlns:r="http://schemas.openxmlformats.org/officeDocument/2006/relationships" xmlns:m="http://schemas.openxmlformats.org/officeDocument/2006/math" xmlns:v="urn:schemas-microsoft-com:vml" xmlns:wp14="http://schemas.microsoft.com/office/word/2010/wordprocessingDrawing" xmlns:wp="http://schemas.openxmlformats.org/drawingml/2006/wordprocessingDrawing" xmlns:w10="urn:schemas-microsoft-com:office:word" xmlns:w="http://schemas.openxmlformats.org/wordprocessingml/2006/main" xmlns:w14="http://schemas.microsoft.com/office/word/2010/wordml" xmlns:w15="http://schemas.microsoft.com/office/word/2012/wordml" xmlns:wpg="http://schemas.microsoft.com/office/word/2010/wordprocessingGroup" xmlns:wpi="http://schemas.microsoft.com/office/word/2010/wordprocessingInk" xmlns:wne="http://schemas.microsoft.com/office/word/2006/wordml" xmlns:wps="http://schemas.microsoft.com/office/word/2010/wordprocessingShape" mc:Ignorable="w14 w15 wp14">
+<w:document xmlns:wpc="http://schemas.microsoft.com/office/word/2010/wordprocessingCanvas" xmlns:cx="http://schemas.microsoft.com/office/drawing/2014/chartex" xmlns:cx1="http://schemas.microsoft.com/office/drawing/2015/9/8/chartex" xmlns:cx2="http://schemas.microsoft.com/office/drawing/2015/10/21/chartex" xmlns:cx3="http://schemas.microsoft.com/office/drawing/2016/5/9/chartex" xmlns:cx4="http://schemas.microsoft.com/office/drawing/2016/5/10/chartex" xmlns:cx5="http://schemas.microsoft.com/office/drawing/2016/5/11/chartex" xmlns:cx6="http://schemas.microsoft.com/office/drawing/2016/5/12/chartex" xmlns:cx7="http://schemas.microsoft.com/office/drawing/2016/5/13/chartex" xmlns:cx8="http://schemas.microsoft.com/office/drawing/2016/5/14/chartex" xmlns:mc="http://schemas.openxmlformats.org/markup-compatibility/2006" xmlns:aink="http://schemas.microsoft.com/office/drawing/2016/ink" xmlns:am3d="http://schemas.microsoft.com/office/drawing/2017/model3d" xmlns:o="urn:schemas-microsoft-com:office:office" xmlns:r="http://schemas.openxmlformats.org/officeDocument/2006/relationships" xmlns:m="http://schemas.openxmlformats.org/officeDocument/2006/math" xmlns:v="urn:schemas-microsoft-com:vml" xmlns:wp14="http://schemas.microsoft.com/office/word/2010/wordprocessingDrawing" xmlns:wp="http://schemas.openxmlformats.org/drawingml/2006/wordprocessingDrawing" xmlns:w10="urn:schemas-microsoft-com:office:word" xmlns:w="http://schemas.openxmlformats.org/wordprocessingml/2006/main" xmlns:w14="http://schemas.microsoft.com/office/word/2010/wordml" xmlns:w15="http://schemas.microsoft.com/office/word/2012/wordml" xmlns:w16cid="http://schemas.microsoft.com/office/word/2016/wordml/cid" xmlns:w16se="http://schemas.microsoft.com/office/word/2015/wordml/symex" xmlns:wpg="http://schemas.microsoft.com/office/word/2010/wordprocessingGroup" xmlns:wpi="http://schemas.microsoft.com/office/word/2010/wordprocessingInk" xmlns:wne="http://schemas.microsoft.com/office/word/2006/wordml" xmlns:wps="http://schemas.microsoft.com/office/word/2010/wordprocessingShape" mc:Ignorable="w14 w15 w16se w16cid wp14">
   <w:body>
     <w:p>
       <w:pPr>
@@ -23,34 +23,18 @@
           <w:rStyle w:val="nfasissutil"/>
           <w:b/>
         </w:rPr>
-        <w:t xml:space="preserve"> </w:t>
-      </w:r>
-      <w:proofErr w:type="spellStart"/>
-      <w:r>
-        <w:rPr>
-          <w:rStyle w:val="nfasissutil"/>
-          <w:b/>
-        </w:rPr>
-        <w:t>Tienda</w:t>
-      </w:r>
-      <w:proofErr w:type="spellEnd"/>
-      <w:r>
-        <w:rPr>
-          <w:rStyle w:val="nfasissutil"/>
-          <w:b/>
-        </w:rPr>
-        <w:t xml:space="preserve"> Virtual</w:t>
+        <w:t xml:space="preserve"> Tienda Virtual</w:t>
       </w:r>
     </w:p>
     <w:tbl>
       <w:tblPr>
         <w:tblStyle w:val="Tablanormal3"/>
-        <w:tblW w:w="9493" w:type="dxa"/>
+        <w:tblW w:w="12758" w:type="dxa"/>
         <w:tblLook w:val="04A0" w:firstRow="1" w:lastRow="0" w:firstColumn="1" w:lastColumn="0" w:noHBand="0" w:noVBand="1"/>
       </w:tblPr>
       <w:tblGrid>
         <w:gridCol w:w="2547"/>
-        <w:gridCol w:w="6946"/>
+        <w:gridCol w:w="10211"/>
       </w:tblGrid>
       <w:tr>
         <w:trPr>
@@ -79,7 +63,7 @@
         </w:tc>
         <w:tc>
           <w:tcPr>
-            <w:tcW w:w="6946" w:type="dxa"/>
+            <w:tcW w:w="10211" w:type="dxa"/>
           </w:tcPr>
           <w:p>
             <w:pPr>
@@ -126,7 +110,7 @@
         </w:tc>
         <w:tc>
           <w:tcPr>
-            <w:tcW w:w="6946" w:type="dxa"/>
+            <w:tcW w:w="10211" w:type="dxa"/>
           </w:tcPr>
           <w:p>
             <w:pPr>
@@ -184,7 +168,7 @@
         </w:tc>
         <w:tc>
           <w:tcPr>
-            <w:tcW w:w="6946" w:type="dxa"/>
+            <w:tcW w:w="10211" w:type="dxa"/>
           </w:tcPr>
           <w:p>
             <w:pPr>
@@ -214,8 +198,24 @@
                 <w:sz w:val="16"/>
                 <w:lang w:val="es-ES"/>
               </w:rPr>
-              <w:t xml:space="preserve"> en grande.</w:t>
-            </w:r>
+              <w:t xml:space="preserve"> en grande</w:t>
+            </w:r>
+            <w:r>
+              <w:rPr>
+                <w:sz w:val="16"/>
+                <w:lang w:val="es-ES"/>
+              </w:rPr>
+              <w:t xml:space="preserve"> y descripción de </w:t>
+            </w:r>
+            <w:proofErr w:type="gramStart"/>
+            <w:r>
+              <w:rPr>
+                <w:sz w:val="16"/>
+                <w:lang w:val="es-ES"/>
+              </w:rPr>
+              <w:t>los mismos</w:t>
+            </w:r>
+            <w:proofErr w:type="gramEnd"/>
           </w:p>
         </w:tc>
       </w:tr>
@@ -246,7 +246,7 @@
         </w:tc>
         <w:tc>
           <w:tcPr>
-            <w:tcW w:w="6946" w:type="dxa"/>
+            <w:tcW w:w="10211" w:type="dxa"/>
           </w:tcPr>
           <w:p>
             <w:pPr>
@@ -256,6 +256,13 @@
                 <w:lang w:val="es-ES"/>
               </w:rPr>
             </w:pPr>
+            <w:r>
+              <w:rPr>
+                <w:sz w:val="16"/>
+                <w:lang w:val="es-ES"/>
+              </w:rPr>
+              <w:t>Sin uso</w:t>
+            </w:r>
           </w:p>
         </w:tc>
       </w:tr>
@@ -283,7 +290,7 @@
         </w:tc>
         <w:tc>
           <w:tcPr>
-            <w:tcW w:w="6946" w:type="dxa"/>
+            <w:tcW w:w="10211" w:type="dxa"/>
           </w:tcPr>
           <w:p>
             <w:pPr>
@@ -330,7 +337,7 @@
         </w:tc>
         <w:tc>
           <w:tcPr>
-            <w:tcW w:w="6946" w:type="dxa"/>
+            <w:tcW w:w="10211" w:type="dxa"/>
           </w:tcPr>
           <w:p>
             <w:pPr>
@@ -374,7 +381,7 @@
         </w:tc>
         <w:tc>
           <w:tcPr>
-            <w:tcW w:w="6946" w:type="dxa"/>
+            <w:tcW w:w="10211" w:type="dxa"/>
           </w:tcPr>
           <w:p>
             <w:pPr>
@@ -384,6 +391,13 @@
                 <w:lang w:val="es-ES"/>
               </w:rPr>
             </w:pPr>
+            <w:r>
+              <w:rPr>
+                <w:sz w:val="16"/>
+                <w:lang w:val="es-ES"/>
+              </w:rPr>
+              <w:t>Sin uso</w:t>
+            </w:r>
           </w:p>
         </w:tc>
       </w:tr>
@@ -414,7 +428,7 @@
         </w:tc>
         <w:tc>
           <w:tcPr>
-            <w:tcW w:w="6946" w:type="dxa"/>
+            <w:tcW w:w="10211" w:type="dxa"/>
           </w:tcPr>
           <w:p>
             <w:pPr>
@@ -432,6 +446,7 @@
               <w:t xml:space="preserve">Fichero que llama a la función </w:t>
             </w:r>
             <w:proofErr w:type="spellStart"/>
+            <w:proofErr w:type="gramStart"/>
             <w:r>
               <w:rPr>
                 <w:b/>
@@ -447,7 +462,16 @@
                 <w:sz w:val="16"/>
                 <w:lang w:val="es-ES"/>
               </w:rPr>
-              <w:t>()</w:t>
+              <w:t>(</w:t>
+            </w:r>
+            <w:proofErr w:type="gramEnd"/>
+            <w:r>
+              <w:rPr>
+                <w:b/>
+                <w:sz w:val="16"/>
+                <w:lang w:val="es-ES"/>
+              </w:rPr>
+              <w:t>)</w:t>
             </w:r>
             <w:r>
               <w:rPr>
@@ -506,7 +530,7 @@
         </w:tc>
         <w:tc>
           <w:tcPr>
-            <w:tcW w:w="6946" w:type="dxa"/>
+            <w:tcW w:w="10211" w:type="dxa"/>
           </w:tcPr>
           <w:p>
             <w:pPr>
@@ -552,7 +576,59 @@
                 <w:sz w:val="16"/>
                 <w:lang w:val="es-ES"/>
               </w:rPr>
-              <w:t>Logon,usr,id_usr</w:t>
+              <w:t>Logon</w:t>
+            </w:r>
+            <w:proofErr w:type="spellEnd"/>
+            <w:r>
+              <w:rPr>
+                <w:b/>
+                <w:sz w:val="16"/>
+                <w:lang w:val="es-ES"/>
+              </w:rPr>
+              <w:t>,</w:t>
+            </w:r>
+            <w:r>
+              <w:rPr>
+                <w:b/>
+                <w:sz w:val="16"/>
+                <w:lang w:val="es-ES"/>
+              </w:rPr>
+              <w:t xml:space="preserve"> </w:t>
+            </w:r>
+            <w:proofErr w:type="spellStart"/>
+            <w:r>
+              <w:rPr>
+                <w:b/>
+                <w:sz w:val="16"/>
+                <w:lang w:val="es-ES"/>
+              </w:rPr>
+              <w:t>usr</w:t>
+            </w:r>
+            <w:proofErr w:type="spellEnd"/>
+            <w:r>
+              <w:rPr>
+                <w:b/>
+                <w:sz w:val="16"/>
+                <w:lang w:val="es-ES"/>
+              </w:rPr>
+              <w:t>,</w:t>
+            </w:r>
+            <w:r>
+              <w:rPr>
+                <w:b/>
+                <w:sz w:val="16"/>
+                <w:lang w:val="es-ES"/>
+              </w:rPr>
+              <w:t xml:space="preserve"> </w:t>
+            </w:r>
+            <w:proofErr w:type="spellStart"/>
+            <w:r>
+              <w:rPr>
+                <w:b/>
+                <w:sz w:val="16"/>
+                <w:lang w:val="es-ES"/>
+              </w:rPr>
+              <w:t>id_usr</w:t>
             </w:r>
             <w:proofErr w:type="spellEnd"/>
             <w:r>
@@ -593,7 +669,7 @@
         </w:tc>
         <w:tc>
           <w:tcPr>
-            <w:tcW w:w="6946" w:type="dxa"/>
+            <w:tcW w:w="10211" w:type="dxa"/>
           </w:tcPr>
           <w:p>
             <w:pPr>
@@ -637,7 +713,7 @@
         </w:tc>
         <w:tc>
           <w:tcPr>
-            <w:tcW w:w="6946" w:type="dxa"/>
+            <w:tcW w:w="10211" w:type="dxa"/>
           </w:tcPr>
           <w:p>
             <w:pPr>
@@ -654,27 +730,10 @@
                 <w:szCs w:val="20"/>
                 <w:lang w:val="es-ES"/>
               </w:rPr>
-              <w:t xml:space="preserve">Fichero que muestra la primera página, donde aparecen productos del tablón, mezclados previamente de un </w:t>
+              <w:t xml:space="preserve">Fichero que muestra la primera página, donde aparecen productos del tablón, mezclados previamente de un array con </w:t>
             </w:r>
             <w:proofErr w:type="spellStart"/>
-            <w:r>
-              <w:rPr>
-                <w:sz w:val="16"/>
-                <w:szCs w:val="20"/>
-                <w:lang w:val="es-ES"/>
-              </w:rPr>
-              <w:t>array</w:t>
-            </w:r>
-            <w:proofErr w:type="spellEnd"/>
-            <w:r>
-              <w:rPr>
-                <w:sz w:val="16"/>
-                <w:szCs w:val="20"/>
-                <w:lang w:val="es-ES"/>
-              </w:rPr>
-              <w:t xml:space="preserve"> con </w:t>
-            </w:r>
-            <w:proofErr w:type="spellStart"/>
+            <w:proofErr w:type="gramStart"/>
             <w:r>
               <w:rPr>
                 <w:b/>
@@ -694,7 +753,18 @@
                 <w:szCs w:val="20"/>
                 <w:lang w:val="es-ES"/>
               </w:rPr>
-              <w:t>();</w:t>
+              <w:t>(</w:t>
+            </w:r>
+            <w:proofErr w:type="gramEnd"/>
+            <w:r>
+              <w:rPr>
+                <w:b/>
+                <w:bCs/>
+                <w:sz w:val="16"/>
+                <w:szCs w:val="20"/>
+                <w:lang w:val="es-ES"/>
+              </w:rPr>
+              <w:t>);</w:t>
             </w:r>
           </w:p>
         </w:tc>
@@ -726,7 +796,7 @@
         </w:tc>
         <w:tc>
           <w:tcPr>
-            <w:tcW w:w="6946" w:type="dxa"/>
+            <w:tcW w:w="10211" w:type="dxa"/>
           </w:tcPr>
           <w:p>
             <w:pPr>
@@ -770,7 +840,7 @@
         </w:tc>
         <w:tc>
           <w:tcPr>
-            <w:tcW w:w="6946" w:type="dxa"/>
+            <w:tcW w:w="10211" w:type="dxa"/>
           </w:tcPr>
           <w:p>
             <w:pPr>
@@ -834,7 +904,7 @@
         </w:tc>
         <w:tc>
           <w:tcPr>
-            <w:tcW w:w="6946" w:type="dxa"/>
+            <w:tcW w:w="10211" w:type="dxa"/>
           </w:tcPr>
           <w:p>
             <w:pPr>
@@ -920,7 +990,7 @@
         </w:tc>
         <w:tc>
           <w:tcPr>
-            <w:tcW w:w="6946" w:type="dxa"/>
+            <w:tcW w:w="10211" w:type="dxa"/>
           </w:tcPr>
           <w:p>
             <w:pPr>
@@ -1028,7 +1098,7 @@
         </w:tc>
         <w:tc>
           <w:tcPr>
-            <w:tcW w:w="6946" w:type="dxa"/>
+            <w:tcW w:w="10211" w:type="dxa"/>
           </w:tcPr>
           <w:p>
             <w:pPr>
@@ -1124,7 +1194,7 @@
         </w:tc>
         <w:tc>
           <w:tcPr>
-            <w:tcW w:w="6946" w:type="dxa"/>
+            <w:tcW w:w="10211" w:type="dxa"/>
           </w:tcPr>
           <w:p>
             <w:pPr>
@@ -1162,7 +1232,6 @@
               <w:t xml:space="preserve"> de buscar en la página principal y llama a la función </w:t>
             </w:r>
             <w:proofErr w:type="spellStart"/>
-            <w:proofErr w:type="gramStart"/>
             <w:r>
               <w:rPr>
                 <w:b/>
@@ -1182,26 +1251,33 @@
                 <w:szCs w:val="20"/>
                 <w:lang w:val="es-ES"/>
               </w:rPr>
-              <w:t>(</w:t>
+              <w:t>(...);</w:t>
+            </w:r>
+            <w:r>
+              <w:rPr>
+                <w:sz w:val="16"/>
+                <w:szCs w:val="20"/>
+                <w:lang w:val="es-ES"/>
+              </w:rPr>
+              <w:t xml:space="preserve"> que construye la búsqueda de artículos en función del nombre </w:t>
+            </w:r>
+            <w:proofErr w:type="gramStart"/>
+            <w:r>
+              <w:rPr>
+                <w:sz w:val="16"/>
+                <w:szCs w:val="20"/>
+                <w:lang w:val="es-ES"/>
+              </w:rPr>
+              <w:t>del mismo</w:t>
             </w:r>
             <w:proofErr w:type="gramEnd"/>
             <w:r>
               <w:rPr>
-                <w:b/>
-                <w:bCs/>
                 <w:sz w:val="16"/>
                 <w:szCs w:val="20"/>
                 <w:lang w:val="es-ES"/>
               </w:rPr>
-              <w:t>...);</w:t>
-            </w:r>
-            <w:r>
-              <w:rPr>
-                <w:sz w:val="16"/>
-                <w:szCs w:val="20"/>
-                <w:lang w:val="es-ES"/>
-              </w:rPr>
-              <w:t xml:space="preserve"> que construye la búsqueda de artículos en función del nombre del mismo.</w:t>
+              <w:t>.</w:t>
             </w:r>
           </w:p>
         </w:tc>
@@ -1236,7 +1312,7 @@
         </w:tc>
         <w:tc>
           <w:tcPr>
-            <w:tcW w:w="6946" w:type="dxa"/>
+            <w:tcW w:w="10211" w:type="dxa"/>
           </w:tcPr>
           <w:p>
             <w:pPr>
@@ -1253,25 +1329,7 @@
                 <w:szCs w:val="20"/>
                 <w:lang w:val="es-ES"/>
               </w:rPr>
-              <w:t xml:space="preserve">Fichero que devuelve la consulta de artículos en un </w:t>
-            </w:r>
-            <w:proofErr w:type="spellStart"/>
-            <w:r>
-              <w:rPr>
-                <w:sz w:val="16"/>
-                <w:szCs w:val="20"/>
-                <w:lang w:val="es-ES"/>
-              </w:rPr>
-              <w:t>array</w:t>
-            </w:r>
-            <w:proofErr w:type="spellEnd"/>
-            <w:r>
-              <w:rPr>
-                <w:sz w:val="16"/>
-                <w:szCs w:val="20"/>
-                <w:lang w:val="es-ES"/>
-              </w:rPr>
-              <w:t xml:space="preserve"> para mostrar en el tablón.</w:t>
+              <w:t>Fichero que devuelve la consulta de artículos en un array para mostrar en el tablón.</w:t>
             </w:r>
           </w:p>
         </w:tc>
@@ -1300,7 +1358,7 @@
         </w:tc>
         <w:tc>
           <w:tcPr>
-            <w:tcW w:w="6946" w:type="dxa"/>
+            <w:tcW w:w="10211" w:type="dxa"/>
           </w:tcPr>
           <w:p>
             <w:pPr>
@@ -1310,6 +1368,13 @@
                 <w:lang w:val="es-ES"/>
               </w:rPr>
             </w:pPr>
+            <w:r>
+              <w:rPr>
+                <w:sz w:val="16"/>
+                <w:lang w:val="es-ES"/>
+              </w:rPr>
+              <w:t>Sin uso</w:t>
+            </w:r>
           </w:p>
         </w:tc>
       </w:tr>
@@ -1346,7 +1411,7 @@
         </w:tc>
         <w:tc>
           <w:tcPr>
-            <w:tcW w:w="6946" w:type="dxa"/>
+            <w:tcW w:w="10211" w:type="dxa"/>
           </w:tcPr>
           <w:p>
             <w:pPr>
@@ -1431,7 +1496,7 @@
         </w:tc>
         <w:tc>
           <w:tcPr>
-            <w:tcW w:w="6946" w:type="dxa"/>
+            <w:tcW w:w="10211" w:type="dxa"/>
           </w:tcPr>
           <w:p>
             <w:pPr>
@@ -1479,6 +1544,7 @@
               <w:t xml:space="preserve">), a través de la función </w:t>
             </w:r>
             <w:proofErr w:type="spellStart"/>
+            <w:proofErr w:type="gramStart"/>
             <w:r>
               <w:rPr>
                 <w:b/>
@@ -1494,7 +1560,16 @@
                 <w:sz w:val="16"/>
                 <w:lang w:val="es-ES"/>
               </w:rPr>
-              <w:t>()</w:t>
+              <w:t>(</w:t>
+            </w:r>
+            <w:proofErr w:type="gramEnd"/>
+            <w:r>
+              <w:rPr>
+                <w:b/>
+                <w:sz w:val="16"/>
+                <w:lang w:val="es-ES"/>
+              </w:rPr>
+              <w:t>)</w:t>
             </w:r>
           </w:p>
         </w:tc>
@@ -1525,7 +1600,7 @@
         </w:tc>
         <w:tc>
           <w:tcPr>
-            <w:tcW w:w="6946" w:type="dxa"/>
+            <w:tcW w:w="10211" w:type="dxa"/>
           </w:tcPr>
           <w:p>
             <w:pPr>
@@ -1543,6 +1618,7 @@
               <w:t xml:space="preserve">Fichero que dibuja la lista de categorías (Mantenimiento), a través de la función </w:t>
             </w:r>
             <w:proofErr w:type="spellStart"/>
+            <w:proofErr w:type="gramStart"/>
             <w:r>
               <w:rPr>
                 <w:b/>
@@ -1558,7 +1634,16 @@
                 <w:sz w:val="16"/>
                 <w:lang w:val="es-ES"/>
               </w:rPr>
-              <w:t>()</w:t>
+              <w:t>(</w:t>
+            </w:r>
+            <w:proofErr w:type="gramEnd"/>
+            <w:r>
+              <w:rPr>
+                <w:b/>
+                <w:sz w:val="16"/>
+                <w:lang w:val="es-ES"/>
+              </w:rPr>
+              <w:t>)</w:t>
             </w:r>
           </w:p>
         </w:tc>
@@ -1586,7 +1671,7 @@
         </w:tc>
         <w:tc>
           <w:tcPr>
-            <w:tcW w:w="6946" w:type="dxa"/>
+            <w:tcW w:w="10211" w:type="dxa"/>
           </w:tcPr>
           <w:p>
             <w:pPr>
@@ -1639,7 +1724,7 @@
         </w:tc>
         <w:tc>
           <w:tcPr>
-            <w:tcW w:w="6946" w:type="dxa"/>
+            <w:tcW w:w="10211" w:type="dxa"/>
           </w:tcPr>
           <w:p>
             <w:pPr>
@@ -1657,6 +1742,7 @@
               <w:t xml:space="preserve">Fichero que dibuja la lista de marcas (Mantenimiento), a través de la función </w:t>
             </w:r>
             <w:proofErr w:type="spellStart"/>
+            <w:proofErr w:type="gramStart"/>
             <w:r>
               <w:rPr>
                 <w:b/>
@@ -1672,7 +1758,16 @@
                 <w:sz w:val="16"/>
                 <w:lang w:val="es-ES"/>
               </w:rPr>
-              <w:t>();</w:t>
+              <w:t>(</w:t>
+            </w:r>
+            <w:proofErr w:type="gramEnd"/>
+            <w:r>
+              <w:rPr>
+                <w:b/>
+                <w:sz w:val="16"/>
+                <w:lang w:val="es-ES"/>
+              </w:rPr>
+              <w:t>);</w:t>
             </w:r>
           </w:p>
         </w:tc>
@@ -1700,7 +1795,7 @@
         </w:tc>
         <w:tc>
           <w:tcPr>
-            <w:tcW w:w="6946" w:type="dxa"/>
+            <w:tcW w:w="10211" w:type="dxa"/>
           </w:tcPr>
           <w:p>
             <w:pPr>
@@ -1746,7 +1841,7 @@
         </w:tc>
         <w:tc>
           <w:tcPr>
-            <w:tcW w:w="6946" w:type="dxa"/>
+            <w:tcW w:w="10211" w:type="dxa"/>
           </w:tcPr>
           <w:p>
             <w:pPr>
@@ -1780,6 +1875,7 @@
               <w:t xml:space="preserve"> (Mantenimiento), a través de la función </w:t>
             </w:r>
             <w:proofErr w:type="spellStart"/>
+            <w:proofErr w:type="gramStart"/>
             <w:r>
               <w:rPr>
                 <w:b/>
@@ -1795,7 +1891,16 @@
                 <w:sz w:val="16"/>
                 <w:lang w:val="es-ES"/>
               </w:rPr>
-              <w:t>()</w:t>
+              <w:t>(</w:t>
+            </w:r>
+            <w:proofErr w:type="gramEnd"/>
+            <w:r>
+              <w:rPr>
+                <w:b/>
+                <w:sz w:val="16"/>
+                <w:lang w:val="es-ES"/>
+              </w:rPr>
+              <w:t>)</w:t>
             </w:r>
           </w:p>
         </w:tc>
@@ -1823,7 +1928,7 @@
         </w:tc>
         <w:tc>
           <w:tcPr>
-            <w:tcW w:w="6946" w:type="dxa"/>
+            <w:tcW w:w="10211" w:type="dxa"/>
           </w:tcPr>
           <w:p>
             <w:pPr>
@@ -1841,6 +1946,7 @@
               <w:t xml:space="preserve">Fichero que dibuja la lista de Usuarios (Mantenimiento), a través de la función </w:t>
             </w:r>
             <w:proofErr w:type="spellStart"/>
+            <w:proofErr w:type="gramStart"/>
             <w:r>
               <w:rPr>
                 <w:b/>
@@ -1856,7 +1962,16 @@
                 <w:sz w:val="16"/>
                 <w:lang w:val="es-ES"/>
               </w:rPr>
-              <w:t>()</w:t>
+              <w:t>(</w:t>
+            </w:r>
+            <w:proofErr w:type="gramEnd"/>
+            <w:r>
+              <w:rPr>
+                <w:b/>
+                <w:sz w:val="16"/>
+                <w:lang w:val="es-ES"/>
+              </w:rPr>
+              <w:t>)</w:t>
             </w:r>
           </w:p>
         </w:tc>
@@ -1887,7 +2002,7 @@
         </w:tc>
         <w:tc>
           <w:tcPr>
-            <w:tcW w:w="6946" w:type="dxa"/>
+            <w:tcW w:w="10211" w:type="dxa"/>
           </w:tcPr>
           <w:p>
             <w:pPr>
@@ -1930,7 +2045,7 @@
         </w:tc>
         <w:tc>
           <w:tcPr>
-            <w:tcW w:w="6946" w:type="dxa"/>
+            <w:tcW w:w="10211" w:type="dxa"/>
           </w:tcPr>
           <w:p>
             <w:pPr>
@@ -1948,6 +2063,7 @@
               <w:t xml:space="preserve">Fichero que destruye la </w:t>
             </w:r>
             <w:proofErr w:type="spellStart"/>
+            <w:proofErr w:type="gramStart"/>
             <w:r>
               <w:rPr>
                 <w:b/>
@@ -1963,7 +2079,16 @@
                 <w:sz w:val="16"/>
                 <w:lang w:val="es-ES"/>
               </w:rPr>
-              <w:t>()</w:t>
+              <w:t>(</w:t>
+            </w:r>
+            <w:proofErr w:type="gramEnd"/>
+            <w:r>
+              <w:rPr>
+                <w:b/>
+                <w:sz w:val="16"/>
+                <w:lang w:val="es-ES"/>
+              </w:rPr>
+              <w:t>)</w:t>
             </w:r>
           </w:p>
         </w:tc>
@@ -1994,7 +2119,7 @@
         </w:tc>
         <w:tc>
           <w:tcPr>
-            <w:tcW w:w="6946" w:type="dxa"/>
+            <w:tcW w:w="10211" w:type="dxa"/>
           </w:tcPr>
           <w:p>
             <w:pPr>
@@ -2009,7 +2134,23 @@
                 <w:sz w:val="16"/>
                 <w:lang w:val="es-ES"/>
               </w:rPr>
-              <w:t>Fichero que dibuja el menú de navegación (distintas opciones) según rol(1,2 o 3)</w:t>
+              <w:t xml:space="preserve">Fichero que dibuja el menú de navegación (distintas opciones) según </w:t>
+            </w:r>
+            <w:proofErr w:type="gramStart"/>
+            <w:r>
+              <w:rPr>
+                <w:sz w:val="16"/>
+                <w:lang w:val="es-ES"/>
+              </w:rPr>
+              <w:t>rol(</w:t>
+            </w:r>
+            <w:proofErr w:type="gramEnd"/>
+            <w:r>
+              <w:rPr>
+                <w:sz w:val="16"/>
+                <w:lang w:val="es-ES"/>
+              </w:rPr>
+              <w:t>1,2 o 3)</w:t>
             </w:r>
           </w:p>
         </w:tc>
@@ -2037,7 +2178,7 @@
         </w:tc>
         <w:tc>
           <w:tcPr>
-            <w:tcW w:w="6946" w:type="dxa"/>
+            <w:tcW w:w="10211" w:type="dxa"/>
           </w:tcPr>
           <w:p>
             <w:pPr>
@@ -2097,7 +2238,7 @@
         </w:tc>
         <w:tc>
           <w:tcPr>
-            <w:tcW w:w="6946" w:type="dxa"/>
+            <w:tcW w:w="10211" w:type="dxa"/>
           </w:tcPr>
           <w:p>
             <w:pPr>
@@ -2154,7 +2295,7 @@
         </w:tc>
         <w:tc>
           <w:tcPr>
-            <w:tcW w:w="6946" w:type="dxa"/>
+            <w:tcW w:w="10211" w:type="dxa"/>
           </w:tcPr>
           <w:p>
             <w:pPr>
@@ -2200,7 +2341,7 @@
         </w:tc>
         <w:tc>
           <w:tcPr>
-            <w:tcW w:w="6946" w:type="dxa"/>
+            <w:tcW w:w="10211" w:type="dxa"/>
           </w:tcPr>
           <w:p>
             <w:pPr>
@@ -2259,7 +2400,7 @@
         </w:tc>
         <w:tc>
           <w:tcPr>
-            <w:tcW w:w="6946" w:type="dxa"/>
+            <w:tcW w:w="10211" w:type="dxa"/>
           </w:tcPr>
           <w:p>
             <w:pPr>
@@ -2305,7 +2446,7 @@
         </w:tc>
         <w:tc>
           <w:tcPr>
-            <w:tcW w:w="6946" w:type="dxa"/>
+            <w:tcW w:w="10211" w:type="dxa"/>
           </w:tcPr>
           <w:p>
             <w:pPr>
@@ -2353,6 +2494,7 @@
               <w:t xml:space="preserve"> la web, a través de la función </w:t>
             </w:r>
             <w:proofErr w:type="spellStart"/>
+            <w:proofErr w:type="gramStart"/>
             <w:r>
               <w:rPr>
                 <w:b/>
@@ -2368,7 +2510,16 @@
                 <w:sz w:val="16"/>
                 <w:lang w:val="es-ES"/>
               </w:rPr>
-              <w:t>();</w:t>
+              <w:t>(</w:t>
+            </w:r>
+            <w:proofErr w:type="gramEnd"/>
+            <w:r>
+              <w:rPr>
+                <w:b/>
+                <w:sz w:val="16"/>
+                <w:lang w:val="es-ES"/>
+              </w:rPr>
+              <w:t>);</w:t>
             </w:r>
           </w:p>
         </w:tc>
@@ -2396,7 +2547,7 @@
         </w:tc>
         <w:tc>
           <w:tcPr>
-            <w:tcW w:w="6946" w:type="dxa"/>
+            <w:tcW w:w="10211" w:type="dxa"/>
           </w:tcPr>
           <w:p>
             <w:pPr>
@@ -2442,7 +2593,7 @@
         </w:tc>
         <w:tc>
           <w:tcPr>
-            <w:tcW w:w="6946" w:type="dxa"/>
+            <w:tcW w:w="10211" w:type="dxa"/>
           </w:tcPr>
           <w:p>
             <w:pPr>
@@ -2485,7 +2636,7 @@
         </w:tc>
         <w:tc>
           <w:tcPr>
-            <w:tcW w:w="6946" w:type="dxa"/>
+            <w:tcW w:w="10211" w:type="dxa"/>
           </w:tcPr>
           <w:p>
             <w:pPr>
@@ -2503,6 +2654,7 @@
               <w:t xml:space="preserve">Fichero que dibuja el carrito a través de la función </w:t>
             </w:r>
             <w:proofErr w:type="spellStart"/>
+            <w:proofErr w:type="gramStart"/>
             <w:r>
               <w:rPr>
                 <w:b/>
@@ -2518,7 +2670,16 @@
                 <w:sz w:val="16"/>
                 <w:lang w:val="es-ES"/>
               </w:rPr>
-              <w:t>()</w:t>
+              <w:t>(</w:t>
+            </w:r>
+            <w:proofErr w:type="gramEnd"/>
+            <w:r>
+              <w:rPr>
+                <w:b/>
+                <w:sz w:val="16"/>
+                <w:lang w:val="es-ES"/>
+              </w:rPr>
+              <w:t>)</w:t>
             </w:r>
           </w:p>
         </w:tc>
@@ -2543,14 +2704,13 @@
               <w:rPr>
                 <w:sz w:val="16"/>
               </w:rPr>
-              <w:lastRenderedPageBreak/>
               <w:t>showArticles.php</w:t>
             </w:r>
           </w:p>
         </w:tc>
         <w:tc>
           <w:tcPr>
-            <w:tcW w:w="6946" w:type="dxa"/>
+            <w:tcW w:w="10211" w:type="dxa"/>
           </w:tcPr>
           <w:p>
             <w:pPr>
@@ -2568,6 +2728,15 @@
               <w:t xml:space="preserve">Fichero que dibuja la lista de artículos principales de la web a través de la función </w:t>
             </w:r>
             <w:proofErr w:type="spellStart"/>
+            <w:r>
+              <w:rPr>
+                <w:b/>
+                <w:sz w:val="16"/>
+                <w:lang w:val="es-ES"/>
+              </w:rPr>
+              <w:t>articulosLista</w:t>
+            </w:r>
+            <w:proofErr w:type="spellEnd"/>
             <w:proofErr w:type="gramStart"/>
             <w:r>
               <w:rPr>
@@ -2575,25 +2744,16 @@
                 <w:sz w:val="16"/>
                 <w:lang w:val="es-ES"/>
               </w:rPr>
-              <w:t>articulosLista</w:t>
-            </w:r>
-            <w:proofErr w:type="spellEnd"/>
+              <w:t>(….</w:t>
+            </w:r>
+            <w:proofErr w:type="gramEnd"/>
             <w:r>
               <w:rPr>
                 <w:b/>
                 <w:sz w:val="16"/>
                 <w:lang w:val="es-ES"/>
               </w:rPr>
-              <w:t>(</w:t>
-            </w:r>
-            <w:proofErr w:type="gramEnd"/>
-            <w:r>
-              <w:rPr>
-                <w:b/>
-                <w:sz w:val="16"/>
-                <w:lang w:val="es-ES"/>
-              </w:rPr>
-              <w:t>….)</w:t>
+              <w:t>)</w:t>
             </w:r>
             <w:r>
               <w:rPr>
@@ -2629,7 +2789,7 @@
         </w:tc>
         <w:tc>
           <w:tcPr>
-            <w:tcW w:w="6946" w:type="dxa"/>
+            <w:tcW w:w="10211" w:type="dxa"/>
           </w:tcPr>
           <w:p>
             <w:pPr>
@@ -2676,7 +2836,7 @@
         </w:tc>
         <w:tc>
           <w:tcPr>
-            <w:tcW w:w="6946" w:type="dxa"/>
+            <w:tcW w:w="10211" w:type="dxa"/>
           </w:tcPr>
           <w:p>
             <w:pPr>
@@ -2714,13 +2874,14 @@
                 <w:sz w:val="16"/>
                 <w:lang w:val="es-ES"/>
               </w:rPr>
+              <w:lastRenderedPageBreak/>
               <w:t>toolsCart.php</w:t>
             </w:r>
           </w:p>
         </w:tc>
         <w:tc>
           <w:tcPr>
-            <w:tcW w:w="6946" w:type="dxa"/>
+            <w:tcW w:w="10211" w:type="dxa"/>
           </w:tcPr>
           <w:p>
             <w:pPr>
@@ -2805,6 +2966,7 @@
               <w:t xml:space="preserve"> a través de la función </w:t>
             </w:r>
             <w:proofErr w:type="spellStart"/>
+            <w:proofErr w:type="gramStart"/>
             <w:r>
               <w:rPr>
                 <w:b/>
@@ -2820,7 +2982,16 @@
                 <w:sz w:val="16"/>
                 <w:lang w:val="es-ES"/>
               </w:rPr>
-              <w:t>()</w:t>
+              <w:t>(</w:t>
+            </w:r>
+            <w:proofErr w:type="gramEnd"/>
+            <w:r>
+              <w:rPr>
+                <w:b/>
+                <w:sz w:val="16"/>
+                <w:lang w:val="es-ES"/>
+              </w:rPr>
+              <w:t>)</w:t>
             </w:r>
           </w:p>
         </w:tc>
@@ -2852,7 +3023,7 @@
         </w:tc>
         <w:tc>
           <w:tcPr>
-            <w:tcW w:w="6946" w:type="dxa"/>
+            <w:tcW w:w="10211" w:type="dxa"/>
           </w:tcPr>
           <w:p>
             <w:pPr>
@@ -2980,7 +3151,7 @@
         </w:tc>
         <w:tc>
           <w:tcPr>
-            <w:tcW w:w="6946" w:type="dxa"/>
+            <w:tcW w:w="10211" w:type="dxa"/>
           </w:tcPr>
           <w:p>
             <w:pPr>
@@ -2998,6 +3169,7 @@
               <w:t xml:space="preserve">Fichero que construye el listado de marcas a través de la función </w:t>
             </w:r>
             <w:proofErr w:type="spellStart"/>
+            <w:proofErr w:type="gramStart"/>
             <w:r>
               <w:rPr>
                 <w:b/>
@@ -3013,7 +3185,16 @@
                 <w:sz w:val="16"/>
                 <w:lang w:val="es-ES"/>
               </w:rPr>
-              <w:t xml:space="preserve">() </w:t>
+              <w:t>(</w:t>
+            </w:r>
+            <w:proofErr w:type="gramEnd"/>
+            <w:r>
+              <w:rPr>
+                <w:b/>
+                <w:sz w:val="16"/>
+                <w:lang w:val="es-ES"/>
+              </w:rPr>
+              <w:t xml:space="preserve">) </w:t>
             </w:r>
             <w:r>
               <w:rPr>
@@ -3052,7 +3233,7 @@
         </w:tc>
         <w:tc>
           <w:tcPr>
-            <w:tcW w:w="6946" w:type="dxa"/>
+            <w:tcW w:w="10211" w:type="dxa"/>
           </w:tcPr>
           <w:p>
             <w:pPr>
@@ -3070,6 +3251,7 @@
               <w:t xml:space="preserve">Fichero que construye el listado de pedidos a través de la función </w:t>
             </w:r>
             <w:proofErr w:type="spellStart"/>
+            <w:proofErr w:type="gramStart"/>
             <w:r>
               <w:rPr>
                 <w:b/>
@@ -3085,7 +3267,16 @@
                 <w:sz w:val="16"/>
                 <w:lang w:val="es-ES"/>
               </w:rPr>
-              <w:t>()</w:t>
+              <w:t>(</w:t>
+            </w:r>
+            <w:proofErr w:type="gramEnd"/>
+            <w:r>
+              <w:rPr>
+                <w:b/>
+                <w:sz w:val="16"/>
+                <w:lang w:val="es-ES"/>
+              </w:rPr>
+              <w:t>)</w:t>
             </w:r>
             <w:r>
               <w:rPr>
@@ -3159,7 +3350,7 @@
         </w:tc>
         <w:tc>
           <w:tcPr>
-            <w:tcW w:w="6946" w:type="dxa"/>
+            <w:tcW w:w="10211" w:type="dxa"/>
           </w:tcPr>
           <w:p>
             <w:pPr>
@@ -3254,7 +3445,7 @@
         </w:tc>
         <w:tc>
           <w:tcPr>
-            <w:tcW w:w="6946" w:type="dxa"/>
+            <w:tcW w:w="10211" w:type="dxa"/>
           </w:tcPr>
           <w:p>
             <w:pPr>
@@ -3297,7 +3488,7 @@
         </w:tc>
         <w:tc>
           <w:tcPr>
-            <w:tcW w:w="6946" w:type="dxa"/>
+            <w:tcW w:w="10211" w:type="dxa"/>
           </w:tcPr>
           <w:p>
             <w:pPr>
@@ -3315,6 +3506,7 @@
               <w:t xml:space="preserve">Fichero que añade un usuario del formulario de registro a través de la función </w:t>
             </w:r>
             <w:proofErr w:type="spellStart"/>
+            <w:proofErr w:type="gramStart"/>
             <w:r>
               <w:rPr>
                 <w:b/>
@@ -3330,7 +3522,16 @@
                 <w:sz w:val="16"/>
                 <w:lang w:val="es-ES"/>
               </w:rPr>
-              <w:t xml:space="preserve">() </w:t>
+              <w:t>(</w:t>
+            </w:r>
+            <w:proofErr w:type="gramEnd"/>
+            <w:r>
+              <w:rPr>
+                <w:b/>
+                <w:sz w:val="16"/>
+                <w:lang w:val="es-ES"/>
+              </w:rPr>
+              <w:t xml:space="preserve">) </w:t>
             </w:r>
             <w:r>
               <w:rPr>
@@ -3395,6 +3596,7 @@
       <w:pPr>
         <w:rPr>
           <w:rStyle w:val="nfasissutil"/>
+          <w:lang w:val="es-ES"/>
         </w:rPr>
       </w:pPr>
     </w:p>
@@ -3402,6 +3604,7 @@
       <w:pPr>
         <w:rPr>
           <w:rStyle w:val="nfasissutil"/>
+          <w:lang w:val="es-ES"/>
         </w:rPr>
       </w:pPr>
     </w:p>
@@ -3409,6 +3612,7 @@
       <w:pPr>
         <w:rPr>
           <w:rStyle w:val="nfasissutil"/>
+          <w:lang w:val="es-ES"/>
         </w:rPr>
       </w:pPr>
     </w:p>
@@ -3416,6 +3620,7 @@
       <w:pPr>
         <w:rPr>
           <w:rStyle w:val="nfasissutil"/>
+          <w:lang w:val="es-ES"/>
         </w:rPr>
       </w:pPr>
     </w:p>
@@ -3423,6 +3628,7 @@
       <w:pPr>
         <w:rPr>
           <w:rStyle w:val="nfasissutil"/>
+          <w:lang w:val="es-ES"/>
         </w:rPr>
       </w:pPr>
     </w:p>
@@ -3430,6 +3636,7 @@
       <w:pPr>
         <w:rPr>
           <w:rStyle w:val="nfasissutil"/>
+          <w:lang w:val="es-ES"/>
         </w:rPr>
       </w:pPr>
     </w:p>
@@ -3437,6 +3644,7 @@
       <w:pPr>
         <w:rPr>
           <w:rStyle w:val="nfasissutil"/>
+          <w:lang w:val="es-ES"/>
         </w:rPr>
       </w:pPr>
     </w:p>
@@ -3444,6 +3652,7 @@
       <w:pPr>
         <w:rPr>
           <w:rStyle w:val="nfasissutil"/>
+          <w:lang w:val="es-ES"/>
         </w:rPr>
       </w:pPr>
     </w:p>
@@ -3451,6 +3660,7 @@
       <w:pPr>
         <w:rPr>
           <w:rStyle w:val="nfasissutil"/>
+          <w:lang w:val="es-ES"/>
         </w:rPr>
       </w:pPr>
     </w:p>
@@ -3458,6 +3668,7 @@
       <w:pPr>
         <w:rPr>
           <w:rStyle w:val="nfasissutil"/>
+          <w:lang w:val="es-ES"/>
         </w:rPr>
       </w:pPr>
     </w:p>
@@ -3465,6 +3676,7 @@
       <w:pPr>
         <w:rPr>
           <w:rStyle w:val="nfasissutil"/>
+          <w:lang w:val="es-ES"/>
         </w:rPr>
       </w:pPr>
     </w:p>
@@ -3472,6 +3684,34 @@
       <w:pPr>
         <w:rPr>
           <w:rStyle w:val="nfasissutil"/>
+          <w:lang w:val="es-ES"/>
+        </w:rPr>
+      </w:pPr>
+    </w:p>
+    <w:p>
+      <w:pPr>
+        <w:rPr>
+          <w:rStyle w:val="nfasissutil"/>
+          <w:b/>
+          <w:lang w:val="es-ES"/>
+        </w:rPr>
+      </w:pPr>
+    </w:p>
+    <w:p>
+      <w:pPr>
+        <w:rPr>
+          <w:rStyle w:val="nfasissutil"/>
+          <w:b/>
+          <w:lang w:val="es-ES"/>
+        </w:rPr>
+      </w:pPr>
+    </w:p>
+    <w:p>
+      <w:pPr>
+        <w:rPr>
+          <w:rStyle w:val="nfasissutil"/>
+          <w:b/>
+          <w:lang w:val="es-ES"/>
         </w:rPr>
       </w:pPr>
     </w:p>
@@ -3489,6 +3729,7 @@
           <w:b/>
           <w:lang w:val="es-ES"/>
         </w:rPr>
+        <w:lastRenderedPageBreak/>
         <w:t>Datos de acceso a la tienda virtual</w:t>
       </w:r>
     </w:p>
@@ -3505,7 +3746,35 @@
         <w:rPr>
           <w:lang w:val="es-ES"/>
         </w:rPr>
-        <w:t xml:space="preserve">La web consta de varios usuarios ya creados para la administración, mantenimiento y uso de la misma. En cualquier caso adjunto uno creado exclusivamente para el tutor con permisos de </w:t>
+        <w:t xml:space="preserve">La web consta de varios usuarios ya creados para la administración, mantenimiento y uso de </w:t>
+      </w:r>
+      <w:proofErr w:type="gramStart"/>
+      <w:r>
+        <w:rPr>
+          <w:lang w:val="es-ES"/>
+        </w:rPr>
+        <w:t>la misma</w:t>
+      </w:r>
+      <w:proofErr w:type="gramEnd"/>
+      <w:r>
+        <w:rPr>
+          <w:lang w:val="es-ES"/>
+        </w:rPr>
+        <w:t xml:space="preserve">. En cualquier </w:t>
+      </w:r>
+      <w:proofErr w:type="gramStart"/>
+      <w:r>
+        <w:rPr>
+          <w:lang w:val="es-ES"/>
+        </w:rPr>
+        <w:t>caso</w:t>
+      </w:r>
+      <w:proofErr w:type="gramEnd"/>
+      <w:r>
+        <w:rPr>
+          <w:lang w:val="es-ES"/>
+        </w:rPr>
+        <w:t xml:space="preserve"> adjunto uno creado exclusivamente para el tutor con permisos de </w:t>
       </w:r>
       <w:proofErr w:type="spellStart"/>
       <w:r>
@@ -3548,9 +3817,17 @@
       <w:r>
         <w:rPr>
           <w:rFonts w:ascii="Calibri" w:eastAsia="Calibri" w:hAnsi="Calibri" w:cs="Calibri"/>
+          <w:b/>
           <w:lang w:val="es"/>
         </w:rPr>
-        <w:t xml:space="preserve">URL de acceso: </w:t>
+        <w:t>URL de acceso:</w:t>
+      </w:r>
+      <w:r>
+        <w:rPr>
+          <w:rFonts w:ascii="Calibri" w:eastAsia="Calibri" w:hAnsi="Calibri" w:cs="Calibri"/>
+          <w:lang w:val="es"/>
+        </w:rPr>
+        <w:t xml:space="preserve"> </w:t>
       </w:r>
       <w:hyperlink r:id="rId8">
         <w:r>
@@ -3573,6 +3850,7 @@
         <w:rPr>
           <w:b/>
           <w:bCs/>
+          <w:lang w:val="es-ES"/>
         </w:rPr>
       </w:pPr>
       <w:r>
@@ -3590,6 +3868,13 @@
           <w:lang w:val="es"/>
         </w:rPr>
         <w:t xml:space="preserve"> </w:t>
+      </w:r>
+      <w:r>
+        <w:rPr>
+          <w:rFonts w:ascii="Calibri" w:eastAsia="Calibri" w:hAnsi="Calibri" w:cs="Calibri"/>
+          <w:lang w:val="es"/>
+        </w:rPr>
+        <w:tab/>
       </w:r>
       <w:proofErr w:type="spellStart"/>
       <w:r>
@@ -3615,6 +3900,7 @@
           <w:i w:val="0"/>
           <w:iCs w:val="0"/>
           <w:color w:val="auto"/>
+          <w:lang w:val="es-ES"/>
         </w:rPr>
       </w:pPr>
       <w:proofErr w:type="spellStart"/>
@@ -3635,7 +3921,25 @@
           <w:bCs/>
           <w:lang w:val="es"/>
         </w:rPr>
-        <w:t xml:space="preserve">: </w:t>
+        <w:t>:</w:t>
+      </w:r>
+      <w:r>
+        <w:rPr>
+          <w:rFonts w:ascii="Calibri" w:eastAsia="Calibri" w:hAnsi="Calibri" w:cs="Calibri"/>
+          <w:b/>
+          <w:bCs/>
+          <w:lang w:val="es"/>
+        </w:rPr>
+        <w:tab/>
+      </w:r>
+      <w:r>
+        <w:rPr>
+          <w:rFonts w:ascii="Calibri" w:eastAsia="Calibri" w:hAnsi="Calibri" w:cs="Calibri"/>
+          <w:b/>
+          <w:bCs/>
+          <w:lang w:val="es"/>
+        </w:rPr>
+        <w:tab/>
       </w:r>
       <w:r>
         <w:rPr>
@@ -3650,156 +3954,326 @@
         <w:rPr>
           <w:rStyle w:val="nfasissutil"/>
           <w:b/>
+          <w:lang w:val="es-ES"/>
         </w:rPr>
       </w:pPr>
-      <w:proofErr w:type="spellStart"/>
       <w:r>
         <w:rPr>
           <w:rStyle w:val="nfasissutil"/>
           <w:b/>
+          <w:lang w:val="es-ES"/>
         </w:rPr>
-        <w:t>Esquema</w:t>
+        <w:t>Esquema y Relaciones BD</w:t>
       </w:r>
-      <w:proofErr w:type="spellEnd"/>
-      <w:r>
+    </w:p>
+    <w:tbl>
+      <w:tblPr>
+        <w:tblStyle w:val="Tablaconcuadrcula"/>
+        <w:tblW w:w="0" w:type="auto"/>
+        <w:tblLook w:val="04A0" w:firstRow="1" w:lastRow="0" w:firstColumn="1" w:lastColumn="0" w:noHBand="0" w:noVBand="1"/>
+      </w:tblPr>
+      <w:tblGrid>
+        <w:gridCol w:w="5807"/>
+        <w:gridCol w:w="7143"/>
+      </w:tblGrid>
+      <w:tr>
+        <w:tc>
+          <w:tcPr>
+            <w:tcW w:w="5807" w:type="dxa"/>
+          </w:tcPr>
+          <w:p>
+            <w:pPr>
+              <w:rPr>
+                <w:rStyle w:val="nfasissutil"/>
+                <w:b/>
+                <w:lang w:val="es-ES"/>
+              </w:rPr>
+            </w:pPr>
+            <w:r>
+              <w:rPr>
+                <w:rFonts w:ascii="Calibri" w:eastAsia="Calibri" w:hAnsi="Calibri" w:cs="Calibri"/>
+                <w:b/>
+                <w:bCs/>
+                <w:noProof/>
+                <w:sz w:val="24"/>
+                <w:szCs w:val="24"/>
+                <w:u w:val="single"/>
+              </w:rPr>
+              <w:drawing>
+                <wp:inline distT="0" distB="0" distL="0" distR="0" wp14:anchorId="2D0AD21E" wp14:editId="132B9088">
+                  <wp:extent cx="3524250" cy="3750225"/>
+                  <wp:effectExtent l="0" t="0" r="0" b="3175"/>
+                  <wp:docPr id="1" name="Imagen 1"/>
+                  <wp:cNvGraphicFramePr>
+                    <a:graphicFrameLocks xmlns:a="http://schemas.openxmlformats.org/drawingml/2006/main" noChangeAspect="1"/>
+                  </wp:cNvGraphicFramePr>
+                  <a:graphic xmlns:a="http://schemas.openxmlformats.org/drawingml/2006/main">
+                    <a:graphicData uri="http://schemas.openxmlformats.org/drawingml/2006/picture">
+                      <pic:pic xmlns:pic="http://schemas.openxmlformats.org/drawingml/2006/picture">
+                        <pic:nvPicPr>
+                          <pic:cNvPr id="1" name=""/>
+                          <pic:cNvPicPr/>
+                        </pic:nvPicPr>
+                        <pic:blipFill>
+                          <a:blip r:embed="rId9"/>
+                          <a:stretch>
+                            <a:fillRect/>
+                          </a:stretch>
+                        </pic:blipFill>
+                        <pic:spPr>
+                          <a:xfrm>
+                            <a:off x="0" y="0"/>
+                            <a:ext cx="3535469" cy="3762164"/>
+                          </a:xfrm>
+                          <a:prstGeom prst="rect">
+                            <a:avLst/>
+                          </a:prstGeom>
+                        </pic:spPr>
+                      </pic:pic>
+                    </a:graphicData>
+                  </a:graphic>
+                </wp:inline>
+              </w:drawing>
+            </w:r>
+          </w:p>
+        </w:tc>
+        <w:tc>
+          <w:tcPr>
+            <w:tcW w:w="7143" w:type="dxa"/>
+            <w:vAlign w:val="center"/>
+          </w:tcPr>
+          <w:p>
+            <w:pPr>
+              <w:rPr>
+                <w:rStyle w:val="nfasissutil"/>
+                <w:lang w:val="es-ES"/>
+              </w:rPr>
+            </w:pPr>
+            <w:r>
+              <w:rPr>
+                <w:rStyle w:val="nfasissutil"/>
+                <w:lang w:val="es-ES"/>
+              </w:rPr>
+              <w:t>Web desarrollada cuyas funcion</w:t>
+            </w:r>
+            <w:r>
+              <w:rPr>
+                <w:rStyle w:val="nfasissutil"/>
+                <w:lang w:val="es-ES"/>
+              </w:rPr>
+              <w:t xml:space="preserve">alidades principales son las de crear y realizar mantenimiento de artículos, categorías, subcategorías, marcas, </w:t>
+            </w:r>
+            <w:r>
+              <w:rPr>
+                <w:rStyle w:val="nfasissutil"/>
+                <w:lang w:val="es-ES"/>
+              </w:rPr>
+              <w:t>gestión</w:t>
+            </w:r>
+            <w:r>
+              <w:rPr>
+                <w:rStyle w:val="nfasissutil"/>
+              </w:rPr>
+              <w:t xml:space="preserve"> de </w:t>
+            </w:r>
+            <w:r>
+              <w:rPr>
+                <w:rStyle w:val="nfasissutil"/>
+                <w:lang w:val="es-ES"/>
+              </w:rPr>
+              <w:t>pedidos y usuarios.</w:t>
+            </w:r>
+          </w:p>
+          <w:p>
+            <w:pPr>
+              <w:rPr>
+                <w:rStyle w:val="nfasissutil"/>
+                <w:lang w:val="es-ES"/>
+              </w:rPr>
+            </w:pPr>
+          </w:p>
+          <w:p>
+            <w:pPr>
+              <w:rPr>
+                <w:rStyle w:val="nfasissutil"/>
+                <w:lang w:val="es-ES"/>
+              </w:rPr>
+            </w:pPr>
+            <w:r>
+              <w:rPr>
+                <w:rStyle w:val="nfasissutil"/>
+                <w:lang w:val="es-ES"/>
+              </w:rPr>
+              <w:t>Permite gestionar un carrito virtual sin o con acceso previo y confirmar un pedido.</w:t>
+            </w:r>
+          </w:p>
+          <w:p>
+            <w:pPr>
+              <w:rPr>
+                <w:rStyle w:val="nfasissutil"/>
+                <w:lang w:val="es-ES"/>
+              </w:rPr>
+            </w:pPr>
+          </w:p>
+          <w:p>
+            <w:pPr>
+              <w:rPr>
+                <w:rStyle w:val="nfasissutil"/>
+                <w:lang w:val="es-ES"/>
+              </w:rPr>
+            </w:pPr>
+            <w:r>
+              <w:rPr>
+                <w:rStyle w:val="nfasissutil"/>
+                <w:lang w:val="es-ES"/>
+              </w:rPr>
+              <w:t>Formulario de registro.</w:t>
+            </w:r>
+          </w:p>
+          <w:p>
+            <w:pPr>
+              <w:rPr>
+                <w:rStyle w:val="nfasissutil"/>
+                <w:lang w:val="es-ES"/>
+              </w:rPr>
+            </w:pPr>
+          </w:p>
+          <w:p>
+            <w:pPr>
+              <w:rPr>
+                <w:rStyle w:val="nfasissutil"/>
+                <w:lang w:val="es-ES"/>
+              </w:rPr>
+            </w:pPr>
+            <w:r>
+              <w:rPr>
+                <w:rStyle w:val="nfasissutil"/>
+                <w:lang w:val="es-ES"/>
+              </w:rPr>
+              <w:t>Navegación entre artículos con posibilidad de modificar el</w:t>
+            </w:r>
+            <w:bookmarkStart w:id="0" w:name="_GoBack"/>
+            <w:bookmarkEnd w:id="0"/>
+            <w:r>
+              <w:rPr>
+                <w:rStyle w:val="nfasissutil"/>
+                <w:lang w:val="es-ES"/>
+              </w:rPr>
+              <w:t xml:space="preserve"> número de resultados por página. Consultar precio y descripciones.</w:t>
+            </w:r>
+          </w:p>
+          <w:p>
+            <w:pPr>
+              <w:rPr>
+                <w:rStyle w:val="nfasissutil"/>
+                <w:lang w:val="es-ES"/>
+              </w:rPr>
+            </w:pPr>
+          </w:p>
+          <w:p>
+            <w:pPr>
+              <w:rPr>
+                <w:rStyle w:val="nfasissutil"/>
+                <w:lang w:val="es-ES"/>
+              </w:rPr>
+            </w:pPr>
+            <w:r>
+              <w:rPr>
+                <w:rStyle w:val="nfasissutil"/>
+                <w:lang w:val="es-ES"/>
+              </w:rPr>
+              <w:t>Carrusel de presentación de ofertas dinámicas (Cada carga presenta artículos distintos).</w:t>
+            </w:r>
+          </w:p>
+          <w:p>
+            <w:pPr>
+              <w:rPr>
+                <w:rStyle w:val="nfasissutil"/>
+                <w:lang w:val="es-ES"/>
+              </w:rPr>
+            </w:pPr>
+          </w:p>
+          <w:p>
+            <w:pPr>
+              <w:rPr>
+                <w:rStyle w:val="nfasissutil"/>
+                <w:lang w:val="es-ES"/>
+              </w:rPr>
+            </w:pPr>
+            <w:r>
+              <w:rPr>
+                <w:rStyle w:val="nfasissutil"/>
+                <w:lang w:val="es-ES"/>
+              </w:rPr>
+              <w:t>Buscador de artículos por nombre</w:t>
+            </w:r>
+            <w:r>
+              <w:rPr>
+                <w:rStyle w:val="nfasissutil"/>
+                <w:lang w:val="es-ES"/>
+              </w:rPr>
+              <w:t xml:space="preserve"> de articulo,</w:t>
+            </w:r>
+            <w:r>
+              <w:rPr>
+                <w:rStyle w:val="nfasissutil"/>
+                <w:lang w:val="es-ES"/>
+              </w:rPr>
+              <w:t xml:space="preserve"> </w:t>
+            </w:r>
+            <w:r>
+              <w:rPr>
+                <w:rStyle w:val="nfasissutil"/>
+                <w:lang w:val="es-ES"/>
+              </w:rPr>
+              <w:t>categoría,</w:t>
+            </w:r>
+            <w:r>
+              <w:rPr>
+                <w:rStyle w:val="nfasissutil"/>
+                <w:lang w:val="es-ES"/>
+              </w:rPr>
+              <w:t xml:space="preserve"> </w:t>
+            </w:r>
+            <w:r>
+              <w:rPr>
+                <w:rStyle w:val="nfasissutil"/>
+                <w:lang w:val="es-ES"/>
+              </w:rPr>
+              <w:t>subcategor</w:t>
+            </w:r>
+            <w:r>
+              <w:rPr>
+                <w:rStyle w:val="nfasissutil"/>
+                <w:lang w:val="es-ES"/>
+              </w:rPr>
+              <w:t>í</w:t>
+            </w:r>
+            <w:r>
+              <w:rPr>
+                <w:rStyle w:val="nfasissutil"/>
+                <w:lang w:val="es-ES"/>
+              </w:rPr>
+              <w:t>a o marcas.</w:t>
+            </w:r>
+          </w:p>
+          <w:p>
+            <w:pPr>
+              <w:rPr>
+                <w:rStyle w:val="nfasissutil"/>
+                <w:i w:val="0"/>
+                <w:lang w:val="es-ES"/>
+              </w:rPr>
+            </w:pPr>
+          </w:p>
+        </w:tc>
+      </w:tr>
+    </w:tbl>
+    <w:p>
+      <w:pPr>
         <w:rPr>
           <w:rStyle w:val="nfasissutil"/>
           <w:b/>
-        </w:rPr>
-        <w:t xml:space="preserve"> y </w:t>
-      </w:r>
-      <w:proofErr w:type="spellStart"/>
-      <w:r>
-        <w:rPr>
-          <w:rStyle w:val="nfasissutil"/>
-          <w:b/>
-        </w:rPr>
-        <w:t>Relaciones</w:t>
-      </w:r>
-      <w:proofErr w:type="spellEnd"/>
-      <w:r>
-        <w:rPr>
-          <w:rStyle w:val="nfasissutil"/>
-          <w:b/>
-        </w:rPr>
-        <w:t xml:space="preserve"> BD</w:t>
-      </w:r>
-    </w:p>
-    <w:p>
-      <w:pPr>
-        <w:rPr>
-          <w:rFonts w:ascii="Calibri" w:eastAsia="Calibri" w:hAnsi="Calibri" w:cs="Calibri"/>
-          <w:b/>
-          <w:bCs/>
-          <w:sz w:val="24"/>
-          <w:szCs w:val="24"/>
-          <w:u w:val="single"/>
-          <w:lang w:val="es"/>
-        </w:rPr>
-      </w:pPr>
-      <w:r>
-        <w:rPr>
-          <w:rFonts w:ascii="Calibri" w:eastAsia="Calibri" w:hAnsi="Calibri" w:cs="Calibri"/>
-          <w:b/>
-          <w:bCs/>
-          <w:sz w:val="24"/>
-          <w:szCs w:val="24"/>
-          <w:u w:val="single"/>
-          <w:lang w:val="es"/>
-        </w:rPr>
-        <w:drawing>
-          <wp:inline distT="0" distB="0" distL="0" distR="0" wp14:anchorId="03EBB0D9" wp14:editId="671C9D00">
-            <wp:extent cx="3524250" cy="3750225"/>
-            <wp:effectExtent l="0" t="0" r="0" b="3175"/>
-            <wp:docPr id="1" name="Imagen 1"/>
-            <wp:cNvGraphicFramePr>
-              <a:graphicFrameLocks xmlns:a="http://schemas.openxmlformats.org/drawingml/2006/main" noChangeAspect="1"/>
-            </wp:cNvGraphicFramePr>
-            <a:graphic xmlns:a="http://schemas.openxmlformats.org/drawingml/2006/main">
-              <a:graphicData uri="http://schemas.openxmlformats.org/drawingml/2006/picture">
-                <pic:pic xmlns:pic="http://schemas.openxmlformats.org/drawingml/2006/picture">
-                  <pic:nvPicPr>
-                    <pic:cNvPr id="1" name=""/>
-                    <pic:cNvPicPr/>
-                  </pic:nvPicPr>
-                  <pic:blipFill>
-                    <a:blip r:embed="rId9"/>
-                    <a:stretch>
-                      <a:fillRect/>
-                    </a:stretch>
-                  </pic:blipFill>
-                  <pic:spPr>
-                    <a:xfrm>
-                      <a:off x="0" y="0"/>
-                      <a:ext cx="3535469" cy="3762164"/>
-                    </a:xfrm>
-                    <a:prstGeom prst="rect">
-                      <a:avLst/>
-                    </a:prstGeom>
-                  </pic:spPr>
-                </pic:pic>
-              </a:graphicData>
-            </a:graphic>
-          </wp:inline>
-        </w:drawing>
-      </w:r>
-    </w:p>
-    <w:p>
-      <w:pPr>
-        <w:rPr>
-          <w:rFonts w:ascii="Calibri" w:eastAsia="Calibri" w:hAnsi="Calibri" w:cs="Calibri"/>
-          <w:b/>
-          <w:bCs/>
-          <w:sz w:val="24"/>
-          <w:szCs w:val="24"/>
-          <w:u w:val="single"/>
-          <w:lang w:val="es"/>
-        </w:rPr>
-      </w:pPr>
-    </w:p>
-    <w:p>
-      <w:pPr>
-        <w:rPr>
-          <w:rFonts w:ascii="Calibri" w:eastAsia="Calibri" w:hAnsi="Calibri" w:cs="Calibri"/>
-          <w:b/>
-          <w:bCs/>
-          <w:sz w:val="24"/>
-          <w:szCs w:val="24"/>
-          <w:u w:val="single"/>
-          <w:lang w:val="es"/>
-        </w:rPr>
-      </w:pPr>
-    </w:p>
-    <w:p>
-      <w:pPr>
-        <w:pStyle w:val="Ttulo2"/>
-        <w:rPr>
-          <w:rStyle w:val="nfasissutil"/>
-          <w:sz w:val="32"/>
-          <w:lang w:val="es-ES"/>
-        </w:rPr>
-      </w:pPr>
-    </w:p>
-    <w:p>
-      <w:pPr>
-        <w:pStyle w:val="Ttulo2"/>
-        <w:rPr>
-          <w:rStyle w:val="nfasissutil"/>
-          <w:sz w:val="32"/>
-          <w:lang w:val="es-ES"/>
-        </w:rPr>
-      </w:pPr>
-    </w:p>
-    <w:p>
-      <w:pPr>
-        <w:rPr>
-          <w:lang w:val="es-ES"/>
-        </w:rPr>
-      </w:pPr>
-    </w:p>
-    <w:p>
-      <w:pPr>
-        <w:rPr>
           <w:lang w:val="es-ES"/>
         </w:rPr>
       </w:pPr>
@@ -3810,6 +4284,7 @@
         <w:rPr>
           <w:rStyle w:val="nfasissutil"/>
           <w:b/>
+          <w:lang w:val="es-ES"/>
         </w:rPr>
       </w:pPr>
       <w:r>
@@ -3818,6 +4293,7 @@
           <w:b/>
           <w:lang w:val="es-ES"/>
         </w:rPr>
+        <w:lastRenderedPageBreak/>
         <w:t>Pantallas principales de la Web y funcionalidades específicas</w:t>
       </w:r>
     </w:p>
@@ -3845,7 +4321,7 @@
         <w:tc>
           <w:tcPr>
             <w:cnfStyle w:val="001000000000" w:firstRow="0" w:lastRow="0" w:firstColumn="1" w:lastColumn="0" w:oddVBand="0" w:evenVBand="0" w:oddHBand="0" w:evenHBand="0" w:firstRowFirstColumn="0" w:firstRowLastColumn="0" w:lastRowFirstColumn="0" w:lastRowLastColumn="0"/>
-            <w:tcW w:w="4962" w:type="dxa"/>
+            <w:tcW w:w="3466" w:type="dxa"/>
             <w:shd w:val="clear" w:color="auto" w:fill="E7E6E6" w:themeFill="background2"/>
             <w:vAlign w:val="center"/>
           </w:tcPr>
@@ -3877,13 +4353,14 @@
             <w:pPr>
               <w:rPr>
                 <w:rStyle w:val="nfasissutil"/>
-              </w:rPr>
-            </w:pPr>
-          </w:p>
-        </w:tc>
-        <w:tc>
-          <w:tcPr>
-            <w:tcW w:w="8500" w:type="dxa"/>
+                <w:lang w:val="es-ES"/>
+              </w:rPr>
+            </w:pPr>
+          </w:p>
+        </w:tc>
+        <w:tc>
+          <w:tcPr>
+            <w:tcW w:w="9996" w:type="dxa"/>
             <w:shd w:val="clear" w:color="auto" w:fill="E7E6E6" w:themeFill="background2"/>
           </w:tcPr>
           <w:p>
@@ -3892,11 +4369,13 @@
               <w:cnfStyle w:val="100000000000" w:firstRow="1" w:lastRow="0" w:firstColumn="0" w:lastColumn="0" w:oddVBand="0" w:evenVBand="0" w:oddHBand="0" w:evenHBand="0" w:firstRowFirstColumn="0" w:firstRowLastColumn="0" w:lastRowFirstColumn="0" w:lastRowLastColumn="0"/>
               <w:rPr>
                 <w:rStyle w:val="nfasissutil"/>
-              </w:rPr>
-            </w:pPr>
-            <w:r>
-              <w:rPr>
-                <w:rStyle w:val="nfasissutil"/>
+                <w:lang w:val="es-ES"/>
+              </w:rPr>
+            </w:pPr>
+            <w:r>
+              <w:rPr>
+                <w:rStyle w:val="nfasissutil"/>
+                <w:noProof/>
               </w:rPr>
               <w:drawing>
                 <wp:inline distT="0" distB="0" distL="0" distR="0" wp14:anchorId="23FFC136" wp14:editId="25A3FB47">
@@ -3940,14 +4419,13 @@
                 </wp:inline>
               </w:drawing>
             </w:r>
-            <w:bookmarkStart w:id="0" w:name="_GoBack"/>
-            <w:bookmarkEnd w:id="0"/>
           </w:p>
           <w:p>
             <w:pPr>
               <w:cnfStyle w:val="100000000000" w:firstRow="1" w:lastRow="0" w:firstColumn="0" w:lastColumn="0" w:oddVBand="0" w:evenVBand="0" w:oddHBand="0" w:evenHBand="0" w:firstRowFirstColumn="0" w:firstRowLastColumn="0" w:lastRowFirstColumn="0" w:lastRowLastColumn="0"/>
               <w:rPr>
                 <w:rStyle w:val="nfasissutil"/>
+                <w:lang w:val="es-ES"/>
               </w:rPr>
             </w:pPr>
           </w:p>
@@ -3960,7 +4438,7 @@
         <w:tc>
           <w:tcPr>
             <w:cnfStyle w:val="001000000000" w:firstRow="0" w:lastRow="0" w:firstColumn="1" w:lastColumn="0" w:oddVBand="0" w:evenVBand="0" w:oddHBand="0" w:evenHBand="0" w:firstRowFirstColumn="0" w:firstRowLastColumn="0" w:lastRowFirstColumn="0" w:lastRowLastColumn="0"/>
-            <w:tcW w:w="4962" w:type="dxa"/>
+            <w:tcW w:w="3466" w:type="dxa"/>
             <w:shd w:val="clear" w:color="auto" w:fill="E7E6E6" w:themeFill="background2"/>
             <w:vAlign w:val="center"/>
           </w:tcPr>
@@ -3999,7 +4477,7 @@
         </w:tc>
         <w:tc>
           <w:tcPr>
-            <w:tcW w:w="8500" w:type="dxa"/>
+            <w:tcW w:w="9996" w:type="dxa"/>
             <w:shd w:val="clear" w:color="auto" w:fill="E7E6E6" w:themeFill="background2"/>
           </w:tcPr>
           <w:p>
@@ -4020,6 +4498,7 @@
             <w:r>
               <w:rPr>
                 <w:rStyle w:val="nfasissutil"/>
+                <w:noProof/>
               </w:rPr>
               <w:drawing>
                 <wp:inline distT="0" distB="0" distL="0" distR="0" wp14:anchorId="1311E277" wp14:editId="111B57DC">
@@ -4078,7 +4557,7 @@
         <w:tc>
           <w:tcPr>
             <w:cnfStyle w:val="001000000000" w:firstRow="0" w:lastRow="0" w:firstColumn="1" w:lastColumn="0" w:oddVBand="0" w:evenVBand="0" w:oddHBand="0" w:evenHBand="0" w:firstRowFirstColumn="0" w:firstRowLastColumn="0" w:lastRowFirstColumn="0" w:lastRowLastColumn="0"/>
-            <w:tcW w:w="4962" w:type="dxa"/>
+            <w:tcW w:w="3466" w:type="dxa"/>
             <w:shd w:val="clear" w:color="auto" w:fill="E7E6E6" w:themeFill="background2"/>
             <w:vAlign w:val="center"/>
           </w:tcPr>
@@ -4093,7 +4572,6 @@
               <w:rPr>
                 <w:rStyle w:val="nfasissutil"/>
               </w:rPr>
-              <w:lastRenderedPageBreak/>
               <w:t>Menú</w:t>
             </w:r>
             <w:proofErr w:type="spellEnd"/>
@@ -4151,7 +4629,7 @@
         </w:tc>
         <w:tc>
           <w:tcPr>
-            <w:tcW w:w="8500" w:type="dxa"/>
+            <w:tcW w:w="9996" w:type="dxa"/>
             <w:shd w:val="clear" w:color="auto" w:fill="E7E6E6" w:themeFill="background2"/>
           </w:tcPr>
           <w:p>
@@ -4165,6 +4643,7 @@
             <w:r>
               <w:rPr>
                 <w:rStyle w:val="nfasissutil"/>
+                <w:noProof/>
               </w:rPr>
               <w:drawing>
                 <wp:inline distT="0" distB="0" distL="0" distR="0" wp14:anchorId="4B4B6163" wp14:editId="25E3F233">
@@ -4226,7 +4705,7 @@
         <w:tc>
           <w:tcPr>
             <w:cnfStyle w:val="001000000000" w:firstRow="0" w:lastRow="0" w:firstColumn="1" w:lastColumn="0" w:oddVBand="0" w:evenVBand="0" w:oddHBand="0" w:evenHBand="0" w:firstRowFirstColumn="0" w:firstRowLastColumn="0" w:lastRowFirstColumn="0" w:lastRowLastColumn="0"/>
-            <w:tcW w:w="4962" w:type="dxa"/>
+            <w:tcW w:w="3466" w:type="dxa"/>
             <w:shd w:val="clear" w:color="auto" w:fill="E7E6E6" w:themeFill="background2"/>
             <w:vAlign w:val="center"/>
           </w:tcPr>
@@ -4298,7 +4777,7 @@
         </w:tc>
         <w:tc>
           <w:tcPr>
-            <w:tcW w:w="8500" w:type="dxa"/>
+            <w:tcW w:w="9996" w:type="dxa"/>
             <w:shd w:val="clear" w:color="auto" w:fill="E7E6E6" w:themeFill="background2"/>
           </w:tcPr>
           <w:p>
@@ -4312,11 +4791,12 @@
             <w:r>
               <w:rPr>
                 <w:rStyle w:val="nfasissutil"/>
+                <w:noProof/>
               </w:rPr>
               <w:drawing>
-                <wp:inline distT="0" distB="0" distL="0" distR="0" wp14:anchorId="088E3C66" wp14:editId="53AFC010">
-                  <wp:extent cx="4572000" cy="1085850"/>
-                  <wp:effectExtent l="0" t="0" r="0" b="0"/>
+                <wp:inline distT="0" distB="0" distL="0" distR="0" wp14:anchorId="088E3C66" wp14:editId="28402BEE">
+                  <wp:extent cx="4229100" cy="1004411"/>
+                  <wp:effectExtent l="0" t="0" r="0" b="5715"/>
                   <wp:docPr id="59361572" name="Picture"/>
                   <wp:cNvGraphicFramePr>
                     <a:graphicFrameLocks xmlns:a="http://schemas.openxmlformats.org/drawingml/2006/main" noChangeAspect="1"/>
@@ -4343,7 +4823,7 @@
                         <pic:spPr>
                           <a:xfrm>
                             <a:off x="0" y="0"/>
-                            <a:ext cx="4572000" cy="1085850"/>
+                            <a:ext cx="4281415" cy="1016836"/>
                           </a:xfrm>
                           <a:prstGeom prst="rect">
                             <a:avLst/>
@@ -4370,7 +4850,7 @@
         <w:tc>
           <w:tcPr>
             <w:cnfStyle w:val="001000000000" w:firstRow="0" w:lastRow="0" w:firstColumn="1" w:lastColumn="0" w:oddVBand="0" w:evenVBand="0" w:oddHBand="0" w:evenHBand="0" w:firstRowFirstColumn="0" w:firstRowLastColumn="0" w:lastRowFirstColumn="0" w:lastRowLastColumn="0"/>
-            <w:tcW w:w="4962" w:type="dxa"/>
+            <w:tcW w:w="3466" w:type="dxa"/>
             <w:shd w:val="clear" w:color="auto" w:fill="E7E6E6" w:themeFill="background2"/>
             <w:vAlign w:val="center"/>
           </w:tcPr>
@@ -4386,6 +4866,7 @@
                 <w:rStyle w:val="nfasissutil"/>
                 <w:lang w:val="es"/>
               </w:rPr>
+              <w:lastRenderedPageBreak/>
               <w:t>Cabecera y carrito</w:t>
             </w:r>
           </w:p>
@@ -4400,7 +4881,7 @@
         </w:tc>
         <w:tc>
           <w:tcPr>
-            <w:tcW w:w="8500" w:type="dxa"/>
+            <w:tcW w:w="9996" w:type="dxa"/>
             <w:shd w:val="clear" w:color="auto" w:fill="E7E6E6" w:themeFill="background2"/>
           </w:tcPr>
           <w:p>
@@ -4423,6 +4904,7 @@
             <w:r>
               <w:rPr>
                 <w:rStyle w:val="nfasissutil"/>
+                <w:noProof/>
               </w:rPr>
               <w:drawing>
                 <wp:inline distT="0" distB="0" distL="0" distR="0" wp14:anchorId="55902231" wp14:editId="157C84E6">
@@ -4484,7 +4966,7 @@
         <w:tc>
           <w:tcPr>
             <w:cnfStyle w:val="001000000000" w:firstRow="0" w:lastRow="0" w:firstColumn="1" w:lastColumn="0" w:oddVBand="0" w:evenVBand="0" w:oddHBand="0" w:evenHBand="0" w:firstRowFirstColumn="0" w:firstRowLastColumn="0" w:lastRowFirstColumn="0" w:lastRowLastColumn="0"/>
-            <w:tcW w:w="4962" w:type="dxa"/>
+            <w:tcW w:w="3466" w:type="dxa"/>
             <w:shd w:val="clear" w:color="auto" w:fill="E7E6E6" w:themeFill="background2"/>
             <w:vAlign w:val="center"/>
           </w:tcPr>
@@ -4514,7 +4996,7 @@
         </w:tc>
         <w:tc>
           <w:tcPr>
-            <w:tcW w:w="8500" w:type="dxa"/>
+            <w:tcW w:w="9996" w:type="dxa"/>
             <w:shd w:val="clear" w:color="auto" w:fill="E7E6E6" w:themeFill="background2"/>
           </w:tcPr>
           <w:p>
@@ -4528,6 +5010,7 @@
             <w:r>
               <w:rPr>
                 <w:rStyle w:val="nfasissutil"/>
+                <w:noProof/>
               </w:rPr>
               <w:drawing>
                 <wp:inline distT="0" distB="0" distL="0" distR="0" wp14:anchorId="15640CFD" wp14:editId="3A5304A0">
@@ -4586,7 +5069,7 @@
         <w:tc>
           <w:tcPr>
             <w:cnfStyle w:val="001000000000" w:firstRow="0" w:lastRow="0" w:firstColumn="1" w:lastColumn="0" w:oddVBand="0" w:evenVBand="0" w:oddHBand="0" w:evenHBand="0" w:firstRowFirstColumn="0" w:firstRowLastColumn="0" w:lastRowFirstColumn="0" w:lastRowLastColumn="0"/>
-            <w:tcW w:w="4962" w:type="dxa"/>
+            <w:tcW w:w="3466" w:type="dxa"/>
             <w:shd w:val="clear" w:color="auto" w:fill="E7E6E6" w:themeFill="background2"/>
             <w:vAlign w:val="center"/>
           </w:tcPr>
@@ -4602,7 +5085,6 @@
                 <w:rStyle w:val="nfasissutil"/>
                 <w:lang w:val="es"/>
               </w:rPr>
-              <w:lastRenderedPageBreak/>
               <w:t>Menú navegación Categorías y Subcategorías</w:t>
             </w:r>
           </w:p>
@@ -4618,7 +5100,7 @@
         </w:tc>
         <w:tc>
           <w:tcPr>
-            <w:tcW w:w="8500" w:type="dxa"/>
+            <w:tcW w:w="9996" w:type="dxa"/>
             <w:shd w:val="clear" w:color="auto" w:fill="E7E6E6" w:themeFill="background2"/>
           </w:tcPr>
           <w:p>
@@ -4632,6 +5114,7 @@
             <w:r>
               <w:rPr>
                 <w:rStyle w:val="nfasissutil"/>
+                <w:noProof/>
               </w:rPr>
               <w:drawing>
                 <wp:inline distT="0" distB="0" distL="0" distR="0" wp14:anchorId="1DBE84BF" wp14:editId="3E263107">
@@ -4693,7 +5176,7 @@
         <w:tc>
           <w:tcPr>
             <w:cnfStyle w:val="001000000000" w:firstRow="0" w:lastRow="0" w:firstColumn="1" w:lastColumn="0" w:oddVBand="0" w:evenVBand="0" w:oddHBand="0" w:evenHBand="0" w:firstRowFirstColumn="0" w:firstRowLastColumn="0" w:lastRowFirstColumn="0" w:lastRowLastColumn="0"/>
-            <w:tcW w:w="4962" w:type="dxa"/>
+            <w:tcW w:w="3466" w:type="dxa"/>
             <w:shd w:val="clear" w:color="auto" w:fill="E7E6E6" w:themeFill="background2"/>
             <w:vAlign w:val="center"/>
           </w:tcPr>
@@ -4709,6 +5192,7 @@
                 <w:rStyle w:val="nfasissutil"/>
                 <w:lang w:val="es"/>
               </w:rPr>
+              <w:lastRenderedPageBreak/>
               <w:t>Carrusel de artículos página principal</w:t>
             </w:r>
           </w:p>
@@ -4724,7 +5208,7 @@
         </w:tc>
         <w:tc>
           <w:tcPr>
-            <w:tcW w:w="8500" w:type="dxa"/>
+            <w:tcW w:w="9996" w:type="dxa"/>
             <w:shd w:val="clear" w:color="auto" w:fill="E7E6E6" w:themeFill="background2"/>
           </w:tcPr>
           <w:p>
@@ -4738,6 +5222,7 @@
             <w:r>
               <w:rPr>
                 <w:rStyle w:val="nfasissutil"/>
+                <w:noProof/>
               </w:rPr>
               <w:drawing>
                 <wp:inline distT="0" distB="0" distL="0" distR="0" wp14:anchorId="1BB6B955" wp14:editId="6FFD6870">
@@ -4797,7 +5282,7 @@
         <w:tc>
           <w:tcPr>
             <w:cnfStyle w:val="001000000000" w:firstRow="0" w:lastRow="0" w:firstColumn="1" w:lastColumn="0" w:oddVBand="0" w:evenVBand="0" w:oddHBand="0" w:evenHBand="0" w:firstRowFirstColumn="0" w:firstRowLastColumn="0" w:lastRowFirstColumn="0" w:lastRowLastColumn="0"/>
-            <w:tcW w:w="4962" w:type="dxa"/>
+            <w:tcW w:w="3466" w:type="dxa"/>
             <w:shd w:val="clear" w:color="auto" w:fill="E7E6E6" w:themeFill="background2"/>
             <w:vAlign w:val="center"/>
           </w:tcPr>
@@ -4812,7 +5297,6 @@
                 <w:rStyle w:val="nfasissutil"/>
                 <w:lang w:val="es"/>
               </w:rPr>
-              <w:lastRenderedPageBreak/>
               <w:t>Navegación artículos</w:t>
             </w:r>
           </w:p>
@@ -4827,7 +5311,7 @@
         </w:tc>
         <w:tc>
           <w:tcPr>
-            <w:tcW w:w="8500" w:type="dxa"/>
+            <w:tcW w:w="9996" w:type="dxa"/>
             <w:shd w:val="clear" w:color="auto" w:fill="E7E6E6" w:themeFill="background2"/>
           </w:tcPr>
           <w:p>
@@ -4841,6 +5325,7 @@
             <w:r>
               <w:rPr>
                 <w:rStyle w:val="nfasissutil"/>
+                <w:noProof/>
               </w:rPr>
               <w:drawing>
                 <wp:inline distT="0" distB="0" distL="0" distR="0" wp14:anchorId="41A7173D" wp14:editId="71073B41">
@@ -4903,7 +5388,7 @@
         <w:tc>
           <w:tcPr>
             <w:cnfStyle w:val="001000000000" w:firstRow="0" w:lastRow="0" w:firstColumn="1" w:lastColumn="0" w:oddVBand="0" w:evenVBand="0" w:oddHBand="0" w:evenHBand="0" w:firstRowFirstColumn="0" w:firstRowLastColumn="0" w:lastRowFirstColumn="0" w:lastRowLastColumn="0"/>
-            <w:tcW w:w="4962" w:type="dxa"/>
+            <w:tcW w:w="3466" w:type="dxa"/>
             <w:shd w:val="clear" w:color="auto" w:fill="E7E6E6" w:themeFill="background2"/>
             <w:vAlign w:val="center"/>
           </w:tcPr>
@@ -4919,6 +5404,7 @@
                 <w:rStyle w:val="nfasissutil"/>
                 <w:lang w:val="es"/>
               </w:rPr>
+              <w:lastRenderedPageBreak/>
               <w:t>Vista artículo personalizada</w:t>
             </w:r>
           </w:p>
@@ -4933,7 +5419,7 @@
         </w:tc>
         <w:tc>
           <w:tcPr>
-            <w:tcW w:w="8500" w:type="dxa"/>
+            <w:tcW w:w="9996" w:type="dxa"/>
             <w:shd w:val="clear" w:color="auto" w:fill="E7E6E6" w:themeFill="background2"/>
           </w:tcPr>
           <w:p>
@@ -4947,6 +5433,7 @@
             <w:r>
               <w:rPr>
                 <w:rStyle w:val="nfasissutil"/>
+                <w:noProof/>
               </w:rPr>
               <w:drawing>
                 <wp:inline distT="0" distB="0" distL="0" distR="0" wp14:anchorId="58AD2E94" wp14:editId="19CEC26E">
@@ -5006,7 +5493,7 @@
         <w:tc>
           <w:tcPr>
             <w:cnfStyle w:val="001000000000" w:firstRow="0" w:lastRow="0" w:firstColumn="1" w:lastColumn="0" w:oddVBand="0" w:evenVBand="0" w:oddHBand="0" w:evenHBand="0" w:firstRowFirstColumn="0" w:firstRowLastColumn="0" w:lastRowFirstColumn="0" w:lastRowLastColumn="0"/>
-            <w:tcW w:w="4962" w:type="dxa"/>
+            <w:tcW w:w="3466" w:type="dxa"/>
             <w:shd w:val="clear" w:color="auto" w:fill="E7E6E6" w:themeFill="background2"/>
             <w:vAlign w:val="center"/>
           </w:tcPr>
@@ -5022,7 +5509,6 @@
                 <w:rStyle w:val="nfasissutil"/>
                 <w:lang w:val="es"/>
               </w:rPr>
-              <w:lastRenderedPageBreak/>
               <w:t>Carrito Compra Detalle</w:t>
             </w:r>
           </w:p>
@@ -5036,7 +5522,7 @@
         </w:tc>
         <w:tc>
           <w:tcPr>
-            <w:tcW w:w="8500" w:type="dxa"/>
+            <w:tcW w:w="9996" w:type="dxa"/>
             <w:shd w:val="clear" w:color="auto" w:fill="E7E6E6" w:themeFill="background2"/>
           </w:tcPr>
           <w:p>
@@ -5049,6 +5535,7 @@
             <w:r>
               <w:rPr>
                 <w:rStyle w:val="nfasissutil"/>
+                <w:noProof/>
               </w:rPr>
               <w:drawing>
                 <wp:inline distT="0" distB="0" distL="0" distR="0" wp14:anchorId="5DC31F11" wp14:editId="7EA52031">
@@ -5110,7 +5597,7 @@
         <w:tc>
           <w:tcPr>
             <w:cnfStyle w:val="001000000000" w:firstRow="0" w:lastRow="0" w:firstColumn="1" w:lastColumn="0" w:oddVBand="0" w:evenVBand="0" w:oddHBand="0" w:evenHBand="0" w:firstRowFirstColumn="0" w:firstRowLastColumn="0" w:lastRowFirstColumn="0" w:lastRowLastColumn="0"/>
-            <w:tcW w:w="4962" w:type="dxa"/>
+            <w:tcW w:w="3466" w:type="dxa"/>
             <w:shd w:val="clear" w:color="auto" w:fill="E7E6E6" w:themeFill="background2"/>
             <w:vAlign w:val="center"/>
           </w:tcPr>
@@ -5125,6 +5612,7 @@
               <w:rPr>
                 <w:rStyle w:val="nfasissutil"/>
               </w:rPr>
+              <w:lastRenderedPageBreak/>
               <w:t>Formulario</w:t>
             </w:r>
             <w:proofErr w:type="spellEnd"/>
@@ -5153,7 +5641,7 @@
         </w:tc>
         <w:tc>
           <w:tcPr>
-            <w:tcW w:w="8500" w:type="dxa"/>
+            <w:tcW w:w="9996" w:type="dxa"/>
             <w:shd w:val="clear" w:color="auto" w:fill="E7E6E6" w:themeFill="background2"/>
           </w:tcPr>
           <w:p>
@@ -5166,6 +5654,7 @@
             <w:r>
               <w:rPr>
                 <w:rStyle w:val="nfasissutil"/>
+                <w:noProof/>
               </w:rPr>
               <w:drawing>
                 <wp:inline distT="0" distB="0" distL="0" distR="0" wp14:anchorId="7A0DA116" wp14:editId="584B21BD">
@@ -5231,7 +5720,7 @@
         <w:tc>
           <w:tcPr>
             <w:cnfStyle w:val="001000000000" w:firstRow="0" w:lastRow="0" w:firstColumn="1" w:lastColumn="0" w:oddVBand="0" w:evenVBand="0" w:oddHBand="0" w:evenHBand="0" w:firstRowFirstColumn="0" w:firstRowLastColumn="0" w:lastRowFirstColumn="0" w:lastRowLastColumn="0"/>
-            <w:tcW w:w="4962" w:type="dxa"/>
+            <w:tcW w:w="3466" w:type="dxa"/>
             <w:shd w:val="clear" w:color="auto" w:fill="E7E6E6" w:themeFill="background2"/>
             <w:vAlign w:val="center"/>
           </w:tcPr>
@@ -5275,7 +5764,7 @@
         </w:tc>
         <w:tc>
           <w:tcPr>
-            <w:tcW w:w="8500" w:type="dxa"/>
+            <w:tcW w:w="9996" w:type="dxa"/>
             <w:shd w:val="clear" w:color="auto" w:fill="E7E6E6" w:themeFill="background2"/>
           </w:tcPr>
           <w:p>
@@ -5288,6 +5777,7 @@
             <w:r>
               <w:rPr>
                 <w:rStyle w:val="nfasissutil"/>
+                <w:noProof/>
               </w:rPr>
               <w:drawing>
                 <wp:inline distT="0" distB="0" distL="0" distR="0" wp14:anchorId="04F79DC4" wp14:editId="0AD5F70A">
@@ -5341,6 +5831,7 @@
             <w:r>
               <w:rPr>
                 <w:rStyle w:val="nfasissutil"/>
+                <w:noProof/>
               </w:rPr>
               <w:drawing>
                 <wp:inline distT="0" distB="0" distL="0" distR="0" wp14:anchorId="28B0D918" wp14:editId="3ED5B7D3">
@@ -5423,7 +5914,7 @@
         <w:tc>
           <w:tcPr>
             <w:cnfStyle w:val="001000000000" w:firstRow="0" w:lastRow="0" w:firstColumn="1" w:lastColumn="0" w:oddVBand="0" w:evenVBand="0" w:oddHBand="0" w:evenHBand="0" w:firstRowFirstColumn="0" w:firstRowLastColumn="0" w:lastRowFirstColumn="0" w:lastRowLastColumn="0"/>
-            <w:tcW w:w="4962" w:type="dxa"/>
+            <w:tcW w:w="3466" w:type="dxa"/>
             <w:shd w:val="clear" w:color="auto" w:fill="E7E6E6" w:themeFill="background2"/>
             <w:vAlign w:val="center"/>
           </w:tcPr>
@@ -5462,7 +5953,7 @@
         </w:tc>
         <w:tc>
           <w:tcPr>
-            <w:tcW w:w="8500" w:type="dxa"/>
+            <w:tcW w:w="9996" w:type="dxa"/>
             <w:shd w:val="clear" w:color="auto" w:fill="E7E6E6" w:themeFill="background2"/>
           </w:tcPr>
           <w:p>
@@ -5475,6 +5966,7 @@
             <w:r>
               <w:rPr>
                 <w:rStyle w:val="nfasissutil"/>
+                <w:noProof/>
               </w:rPr>
               <w:drawing>
                 <wp:inline distT="0" distB="0" distL="0" distR="0" wp14:anchorId="77084D9D" wp14:editId="1E4D4033">
@@ -5550,6 +6042,7 @@
             <w:r>
               <w:rPr>
                 <w:rStyle w:val="nfasissutil"/>
+                <w:noProof/>
               </w:rPr>
               <w:drawing>
                 <wp:inline distT="0" distB="0" distL="0" distR="0" wp14:anchorId="20736979" wp14:editId="305454B5">
@@ -5615,7 +6108,7 @@
         <w:tc>
           <w:tcPr>
             <w:cnfStyle w:val="001000000000" w:firstRow="0" w:lastRow="0" w:firstColumn="1" w:lastColumn="0" w:oddVBand="0" w:evenVBand="0" w:oddHBand="0" w:evenHBand="0" w:firstRowFirstColumn="0" w:firstRowLastColumn="0" w:lastRowFirstColumn="0" w:lastRowLastColumn="0"/>
-            <w:tcW w:w="4962" w:type="dxa"/>
+            <w:tcW w:w="3466" w:type="dxa"/>
             <w:shd w:val="clear" w:color="auto" w:fill="E7E6E6" w:themeFill="background2"/>
             <w:vAlign w:val="center"/>
           </w:tcPr>
@@ -5655,7 +6148,7 @@
         </w:tc>
         <w:tc>
           <w:tcPr>
-            <w:tcW w:w="8500" w:type="dxa"/>
+            <w:tcW w:w="9996" w:type="dxa"/>
             <w:shd w:val="clear" w:color="auto" w:fill="E7E6E6" w:themeFill="background2"/>
           </w:tcPr>
           <w:p>
@@ -5668,6 +6161,7 @@
             <w:r>
               <w:rPr>
                 <w:rStyle w:val="nfasissutil"/>
+                <w:noProof/>
               </w:rPr>
               <w:drawing>
                 <wp:inline distT="0" distB="0" distL="0" distR="0" wp14:anchorId="22E364C6" wp14:editId="7FF401A8">
@@ -5727,6 +6221,7 @@
             <w:r>
               <w:rPr>
                 <w:rStyle w:val="nfasissutil"/>
+                <w:noProof/>
               </w:rPr>
               <w:drawing>
                 <wp:inline distT="0" distB="0" distL="0" distR="0" wp14:anchorId="76F9CBE3" wp14:editId="23A4A1FB">
@@ -5804,7 +6299,7 @@
         <w:tc>
           <w:tcPr>
             <w:cnfStyle w:val="001000000000" w:firstRow="0" w:lastRow="0" w:firstColumn="1" w:lastColumn="0" w:oddVBand="0" w:evenVBand="0" w:oddHBand="0" w:evenHBand="0" w:firstRowFirstColumn="0" w:firstRowLastColumn="0" w:lastRowFirstColumn="0" w:lastRowLastColumn="0"/>
-            <w:tcW w:w="4962" w:type="dxa"/>
+            <w:tcW w:w="3466" w:type="dxa"/>
             <w:shd w:val="clear" w:color="auto" w:fill="E7E6E6" w:themeFill="background2"/>
             <w:vAlign w:val="center"/>
           </w:tcPr>
@@ -5852,7 +6347,7 @@
         </w:tc>
         <w:tc>
           <w:tcPr>
-            <w:tcW w:w="8500" w:type="dxa"/>
+            <w:tcW w:w="9996" w:type="dxa"/>
             <w:shd w:val="clear" w:color="auto" w:fill="E7E6E6" w:themeFill="background2"/>
           </w:tcPr>
           <w:p>
@@ -5865,6 +6360,7 @@
             <w:r>
               <w:rPr>
                 <w:rStyle w:val="nfasissutil"/>
+                <w:noProof/>
               </w:rPr>
               <w:drawing>
                 <wp:inline distT="0" distB="0" distL="0" distR="0" wp14:anchorId="1ABCD670" wp14:editId="0942AA49">
@@ -5918,6 +6414,7 @@
             <w:r>
               <w:rPr>
                 <w:rStyle w:val="nfasissutil"/>
+                <w:noProof/>
               </w:rPr>
               <w:drawing>
                 <wp:inline distT="0" distB="0" distL="0" distR="0" wp14:anchorId="60E3525A" wp14:editId="0D5C9DFB">
@@ -5983,7 +6480,7 @@
         <w:tc>
           <w:tcPr>
             <w:cnfStyle w:val="001000000000" w:firstRow="0" w:lastRow="0" w:firstColumn="1" w:lastColumn="0" w:oddVBand="0" w:evenVBand="0" w:oddHBand="0" w:evenHBand="0" w:firstRowFirstColumn="0" w:firstRowLastColumn="0" w:lastRowFirstColumn="0" w:lastRowLastColumn="0"/>
-            <w:tcW w:w="4962" w:type="dxa"/>
+            <w:tcW w:w="3466" w:type="dxa"/>
             <w:shd w:val="clear" w:color="auto" w:fill="E7E6E6" w:themeFill="background2"/>
             <w:vAlign w:val="center"/>
           </w:tcPr>
@@ -6027,7 +6524,7 @@
         </w:tc>
         <w:tc>
           <w:tcPr>
-            <w:tcW w:w="8500" w:type="dxa"/>
+            <w:tcW w:w="9996" w:type="dxa"/>
             <w:shd w:val="clear" w:color="auto" w:fill="E7E6E6" w:themeFill="background2"/>
           </w:tcPr>
           <w:p>
@@ -6040,6 +6537,7 @@
             <w:r>
               <w:rPr>
                 <w:rStyle w:val="nfasissutil"/>
+                <w:noProof/>
               </w:rPr>
               <w:drawing>
                 <wp:inline distT="0" distB="0" distL="0" distR="0" wp14:anchorId="12075B66" wp14:editId="16D5C7B5">
@@ -6101,6 +6599,7 @@
             <w:r>
               <w:rPr>
                 <w:rStyle w:val="nfasissutil"/>
+                <w:noProof/>
               </w:rPr>
               <w:drawing>
                 <wp:inline distT="0" distB="0" distL="0" distR="0" wp14:anchorId="6C407399" wp14:editId="462DF44D">
@@ -6161,7 +6660,7 @@
         <w:tc>
           <w:tcPr>
             <w:cnfStyle w:val="001000000000" w:firstRow="0" w:lastRow="0" w:firstColumn="1" w:lastColumn="0" w:oddVBand="0" w:evenVBand="0" w:oddHBand="0" w:evenHBand="0" w:firstRowFirstColumn="0" w:firstRowLastColumn="0" w:lastRowFirstColumn="0" w:lastRowLastColumn="0"/>
-            <w:tcW w:w="4962" w:type="dxa"/>
+            <w:tcW w:w="3466" w:type="dxa"/>
             <w:shd w:val="clear" w:color="auto" w:fill="E7E6E6" w:themeFill="background2"/>
             <w:vAlign w:val="center"/>
           </w:tcPr>
@@ -6200,7 +6699,7 @@
         </w:tc>
         <w:tc>
           <w:tcPr>
-            <w:tcW w:w="8500" w:type="dxa"/>
+            <w:tcW w:w="9996" w:type="dxa"/>
             <w:shd w:val="clear" w:color="auto" w:fill="E7E6E6" w:themeFill="background2"/>
           </w:tcPr>
           <w:p>
@@ -6213,6 +6712,7 @@
             <w:r>
               <w:rPr>
                 <w:rStyle w:val="nfasissutil"/>
+                <w:noProof/>
               </w:rPr>
               <w:drawing>
                 <wp:inline distT="0" distB="0" distL="0" distR="0" wp14:anchorId="1085C2E6" wp14:editId="19CB0F94">
@@ -6274,6 +6774,7 @@
             <w:r>
               <w:rPr>
                 <w:rStyle w:val="nfasissutil"/>
+                <w:noProof/>
               </w:rPr>
               <w:drawing>
                 <wp:inline distT="0" distB="0" distL="0" distR="0" wp14:anchorId="6692DCD0" wp14:editId="15DB8414">
@@ -6347,7 +6848,7 @@
 </file>
 
 <file path=word/endnotes.xml><?xml version="1.0" encoding="utf-8"?>
-<w:endnotes xmlns:wpc="http://schemas.microsoft.com/office/word/2010/wordprocessingCanvas" xmlns:mc="http://schemas.openxmlformats.org/markup-compatibility/2006" xmlns:o="urn:schemas-microsoft-com:office:office" xmlns:r="http://schemas.openxmlformats.org/officeDocument/2006/relationships" xmlns:m="http://schemas.openxmlformats.org/officeDocument/2006/math" xmlns:v="urn:schemas-microsoft-com:vml" xmlns:wp14="http://schemas.microsoft.com/office/word/2010/wordprocessingDrawing" xmlns:wp="http://schemas.openxmlformats.org/drawingml/2006/wordprocessingDrawing" xmlns:w10="urn:schemas-microsoft-com:office:word" xmlns:w="http://schemas.openxmlformats.org/wordprocessingml/2006/main" xmlns:w14="http://schemas.microsoft.com/office/word/2010/wordml" xmlns:w15="http://schemas.microsoft.com/office/word/2012/wordml" xmlns:wpg="http://schemas.microsoft.com/office/word/2010/wordprocessingGroup" xmlns:wpi="http://schemas.microsoft.com/office/word/2010/wordprocessingInk" xmlns:wne="http://schemas.microsoft.com/office/word/2006/wordml" xmlns:wps="http://schemas.microsoft.com/office/word/2010/wordprocessingShape" mc:Ignorable="w14 w15 wp14">
+<w:endnotes xmlns:wpc="http://schemas.microsoft.com/office/word/2010/wordprocessingCanvas" xmlns:cx="http://schemas.microsoft.com/office/drawing/2014/chartex" xmlns:cx1="http://schemas.microsoft.com/office/drawing/2015/9/8/chartex" xmlns:cx2="http://schemas.microsoft.com/office/drawing/2015/10/21/chartex" xmlns:cx3="http://schemas.microsoft.com/office/drawing/2016/5/9/chartex" xmlns:cx4="http://schemas.microsoft.com/office/drawing/2016/5/10/chartex" xmlns:cx5="http://schemas.microsoft.com/office/drawing/2016/5/11/chartex" xmlns:cx6="http://schemas.microsoft.com/office/drawing/2016/5/12/chartex" xmlns:cx7="http://schemas.microsoft.com/office/drawing/2016/5/13/chartex" xmlns:cx8="http://schemas.microsoft.com/office/drawing/2016/5/14/chartex" xmlns:mc="http://schemas.openxmlformats.org/markup-compatibility/2006" xmlns:aink="http://schemas.microsoft.com/office/drawing/2016/ink" xmlns:am3d="http://schemas.microsoft.com/office/drawing/2017/model3d" xmlns:o="urn:schemas-microsoft-com:office:office" xmlns:r="http://schemas.openxmlformats.org/officeDocument/2006/relationships" xmlns:m="http://schemas.openxmlformats.org/officeDocument/2006/math" xmlns:v="urn:schemas-microsoft-com:vml" xmlns:wp14="http://schemas.microsoft.com/office/word/2010/wordprocessingDrawing" xmlns:wp="http://schemas.openxmlformats.org/drawingml/2006/wordprocessingDrawing" xmlns:w10="urn:schemas-microsoft-com:office:word" xmlns:w="http://schemas.openxmlformats.org/wordprocessingml/2006/main" xmlns:w14="http://schemas.microsoft.com/office/word/2010/wordml" xmlns:w15="http://schemas.microsoft.com/office/word/2012/wordml" xmlns:w16cid="http://schemas.microsoft.com/office/word/2016/wordml/cid" xmlns:w16se="http://schemas.microsoft.com/office/word/2015/wordml/symex" xmlns:wpg="http://schemas.microsoft.com/office/word/2010/wordprocessingGroup" xmlns:wpi="http://schemas.microsoft.com/office/word/2010/wordprocessingInk" xmlns:wne="http://schemas.microsoft.com/office/word/2006/wordml" xmlns:wps="http://schemas.microsoft.com/office/word/2010/wordprocessingShape" mc:Ignorable="w14 w15 w16se w16cid wp14">
   <w:endnote w:type="separator" w:id="-1">
     <w:p>
       <w:pPr>
@@ -6372,7 +6873,7 @@
 </file>
 
 <file path=word/footnotes.xml><?xml version="1.0" encoding="utf-8"?>
-<w:footnotes xmlns:wpc="http://schemas.microsoft.com/office/word/2010/wordprocessingCanvas" xmlns:mc="http://schemas.openxmlformats.org/markup-compatibility/2006" xmlns:o="urn:schemas-microsoft-com:office:office" xmlns:r="http://schemas.openxmlformats.org/officeDocument/2006/relationships" xmlns:m="http://schemas.openxmlformats.org/officeDocument/2006/math" xmlns:v="urn:schemas-microsoft-com:vml" xmlns:wp14="http://schemas.microsoft.com/office/word/2010/wordprocessingDrawing" xmlns:wp="http://schemas.openxmlformats.org/drawingml/2006/wordprocessingDrawing" xmlns:w10="urn:schemas-microsoft-com:office:word" xmlns:w="http://schemas.openxmlformats.org/wordprocessingml/2006/main" xmlns:w14="http://schemas.microsoft.com/office/word/2010/wordml" xmlns:w15="http://schemas.microsoft.com/office/word/2012/wordml" xmlns:wpg="http://schemas.microsoft.com/office/word/2010/wordprocessingGroup" xmlns:wpi="http://schemas.microsoft.com/office/word/2010/wordprocessingInk" xmlns:wne="http://schemas.microsoft.com/office/word/2006/wordml" xmlns:wps="http://schemas.microsoft.com/office/word/2010/wordprocessingShape" mc:Ignorable="w14 w15 wp14">
+<w:footnotes xmlns:wpc="http://schemas.microsoft.com/office/word/2010/wordprocessingCanvas" xmlns:cx="http://schemas.microsoft.com/office/drawing/2014/chartex" xmlns:cx1="http://schemas.microsoft.com/office/drawing/2015/9/8/chartex" xmlns:cx2="http://schemas.microsoft.com/office/drawing/2015/10/21/chartex" xmlns:cx3="http://schemas.microsoft.com/office/drawing/2016/5/9/chartex" xmlns:cx4="http://schemas.microsoft.com/office/drawing/2016/5/10/chartex" xmlns:cx5="http://schemas.microsoft.com/office/drawing/2016/5/11/chartex" xmlns:cx6="http://schemas.microsoft.com/office/drawing/2016/5/12/chartex" xmlns:cx7="http://schemas.microsoft.com/office/drawing/2016/5/13/chartex" xmlns:cx8="http://schemas.microsoft.com/office/drawing/2016/5/14/chartex" xmlns:mc="http://schemas.openxmlformats.org/markup-compatibility/2006" xmlns:aink="http://schemas.microsoft.com/office/drawing/2016/ink" xmlns:am3d="http://schemas.microsoft.com/office/drawing/2017/model3d" xmlns:o="urn:schemas-microsoft-com:office:office" xmlns:r="http://schemas.openxmlformats.org/officeDocument/2006/relationships" xmlns:m="http://schemas.openxmlformats.org/officeDocument/2006/math" xmlns:v="urn:schemas-microsoft-com:vml" xmlns:wp14="http://schemas.microsoft.com/office/word/2010/wordprocessingDrawing" xmlns:wp="http://schemas.openxmlformats.org/drawingml/2006/wordprocessingDrawing" xmlns:w10="urn:schemas-microsoft-com:office:word" xmlns:w="http://schemas.openxmlformats.org/wordprocessingml/2006/main" xmlns:w14="http://schemas.microsoft.com/office/word/2010/wordml" xmlns:w15="http://schemas.microsoft.com/office/word/2012/wordml" xmlns:w16cid="http://schemas.microsoft.com/office/word/2016/wordml/cid" xmlns:w16se="http://schemas.microsoft.com/office/word/2015/wordml/symex" xmlns:wpg="http://schemas.microsoft.com/office/word/2010/wordprocessingGroup" xmlns:wpi="http://schemas.microsoft.com/office/word/2010/wordprocessingInk" xmlns:wne="http://schemas.microsoft.com/office/word/2006/wordml" xmlns:wps="http://schemas.microsoft.com/office/word/2010/wordprocessingShape" mc:Ignorable="w14 w15 w16se w16cid wp14">
   <w:footnote w:type="separator" w:id="-1">
     <w:p>
       <w:pPr>
@@ -6397,7 +6898,7 @@
 </file>
 
 <file path=word/numbering.xml><?xml version="1.0" encoding="utf-8"?>
-<w:numbering xmlns:wpc="http://schemas.microsoft.com/office/word/2010/wordprocessingCanvas" xmlns:mc="http://schemas.openxmlformats.org/markup-compatibility/2006" xmlns:o="urn:schemas-microsoft-com:office:office" xmlns:r="http://schemas.openxmlformats.org/officeDocument/2006/relationships" xmlns:m="http://schemas.openxmlformats.org/officeDocument/2006/math" xmlns:v="urn:schemas-microsoft-com:vml" xmlns:wp14="http://schemas.microsoft.com/office/word/2010/wordprocessingDrawing" xmlns:wp="http://schemas.openxmlformats.org/drawingml/2006/wordprocessingDrawing" xmlns:w10="urn:schemas-microsoft-com:office:word" xmlns:w="http://schemas.openxmlformats.org/wordprocessingml/2006/main" xmlns:w14="http://schemas.microsoft.com/office/word/2010/wordml" xmlns:w15="http://schemas.microsoft.com/office/word/2012/wordml" xmlns:wpg="http://schemas.microsoft.com/office/word/2010/wordprocessingGroup" xmlns:wpi="http://schemas.microsoft.com/office/word/2010/wordprocessingInk" xmlns:wne="http://schemas.microsoft.com/office/word/2006/wordml" xmlns:wps="http://schemas.microsoft.com/office/word/2010/wordprocessingShape" mc:Ignorable="w14 w15 wp14">
+<w:numbering xmlns:wpc="http://schemas.microsoft.com/office/word/2010/wordprocessingCanvas" xmlns:cx="http://schemas.microsoft.com/office/drawing/2014/chartex" xmlns:cx1="http://schemas.microsoft.com/office/drawing/2015/9/8/chartex" xmlns:cx2="http://schemas.microsoft.com/office/drawing/2015/10/21/chartex" xmlns:cx3="http://schemas.microsoft.com/office/drawing/2016/5/9/chartex" xmlns:cx4="http://schemas.microsoft.com/office/drawing/2016/5/10/chartex" xmlns:cx5="http://schemas.microsoft.com/office/drawing/2016/5/11/chartex" xmlns:cx6="http://schemas.microsoft.com/office/drawing/2016/5/12/chartex" xmlns:cx7="http://schemas.microsoft.com/office/drawing/2016/5/13/chartex" xmlns:cx8="http://schemas.microsoft.com/office/drawing/2016/5/14/chartex" xmlns:mc="http://schemas.openxmlformats.org/markup-compatibility/2006" xmlns:aink="http://schemas.microsoft.com/office/drawing/2016/ink" xmlns:am3d="http://schemas.microsoft.com/office/drawing/2017/model3d" xmlns:o="urn:schemas-microsoft-com:office:office" xmlns:r="http://schemas.openxmlformats.org/officeDocument/2006/relationships" xmlns:m="http://schemas.openxmlformats.org/officeDocument/2006/math" xmlns:v="urn:schemas-microsoft-com:vml" xmlns:wp14="http://schemas.microsoft.com/office/word/2010/wordprocessingDrawing" xmlns:wp="http://schemas.openxmlformats.org/drawingml/2006/wordprocessingDrawing" xmlns:w10="urn:schemas-microsoft-com:office:word" xmlns:w="http://schemas.openxmlformats.org/wordprocessingml/2006/main" xmlns:w14="http://schemas.microsoft.com/office/word/2010/wordml" xmlns:w15="http://schemas.microsoft.com/office/word/2012/wordml" xmlns:w16cid="http://schemas.microsoft.com/office/word/2016/wordml/cid" xmlns:w16se="http://schemas.microsoft.com/office/word/2015/wordml/symex" xmlns:wpg="http://schemas.microsoft.com/office/word/2010/wordprocessingGroup" xmlns:wpi="http://schemas.microsoft.com/office/word/2010/wordprocessingInk" xmlns:wne="http://schemas.microsoft.com/office/word/2006/wordml" xmlns:wps="http://schemas.microsoft.com/office/word/2010/wordprocessingShape" mc:Ignorable="w14 w15 w16se w16cid wp14">
   <w:abstractNum w:abstractNumId="0" w15:restartNumberingAfterBreak="0">
     <w:nsid w:val="10634815"/>
     <w:multiLevelType w:val="hybridMultilevel"/>
@@ -6634,7 +7135,7 @@
 </file>
 
 <file path=word/styles.xml><?xml version="1.0" encoding="utf-8"?>
-<w:styles xmlns:mc="http://schemas.openxmlformats.org/markup-compatibility/2006" xmlns:r="http://schemas.openxmlformats.org/officeDocument/2006/relationships" xmlns:w="http://schemas.openxmlformats.org/wordprocessingml/2006/main" xmlns:w14="http://schemas.microsoft.com/office/word/2010/wordml" xmlns:w15="http://schemas.microsoft.com/office/word/2012/wordml" mc:Ignorable="w14 w15">
+<w:styles xmlns:mc="http://schemas.openxmlformats.org/markup-compatibility/2006" xmlns:r="http://schemas.openxmlformats.org/officeDocument/2006/relationships" xmlns:w="http://schemas.openxmlformats.org/wordprocessingml/2006/main" xmlns:w14="http://schemas.microsoft.com/office/word/2010/wordml" xmlns:w15="http://schemas.microsoft.com/office/word/2012/wordml" xmlns:w16cid="http://schemas.microsoft.com/office/word/2016/wordml/cid" xmlns:w16se="http://schemas.microsoft.com/office/word/2015/wordml/symex" mc:Ignorable="w14 w15 w16se w16cid">
   <w:docDefaults>
     <w:rPrDefault>
       <w:rPr>
@@ -6650,7 +7151,7 @@
       </w:pPr>
     </w:pPrDefault>
   </w:docDefaults>
-  <w:latentStyles w:defLockedState="0" w:defUIPriority="99" w:defSemiHidden="0" w:defUnhideWhenUsed="0" w:defQFormat="0" w:count="371">
+  <w:latentStyles w:defLockedState="0" w:defUIPriority="99" w:defSemiHidden="0" w:defUnhideWhenUsed="0" w:defQFormat="0" w:count="375">
     <w:lsdException w:name="Normal" w:uiPriority="0" w:qFormat="1"/>
     <w:lsdException w:name="heading 1" w:uiPriority="9" w:qFormat="1"/>
     <w:lsdException w:name="heading 2" w:semiHidden="1" w:uiPriority="9" w:unhideWhenUsed="1" w:qFormat="1"/>
@@ -6756,7 +7257,6 @@
     <w:lsdException w:name="HTML Sample" w:semiHidden="1" w:unhideWhenUsed="1"/>
     <w:lsdException w:name="HTML Typewriter" w:semiHidden="1" w:unhideWhenUsed="1"/>
     <w:lsdException w:name="HTML Variable" w:semiHidden="1" w:unhideWhenUsed="1"/>
-    <w:lsdException w:name="Normal Table" w:semiHidden="1" w:unhideWhenUsed="1"/>
     <w:lsdException w:name="annotation subject" w:semiHidden="1" w:unhideWhenUsed="1"/>
     <w:lsdException w:name="No List" w:semiHidden="1" w:unhideWhenUsed="1"/>
     <w:lsdException w:name="Outline List 1" w:semiHidden="1" w:unhideWhenUsed="1"/>
@@ -6800,10 +7300,8 @@
     <w:lsdException w:name="Table Elegant" w:semiHidden="1" w:unhideWhenUsed="1"/>
     <w:lsdException w:name="Table Professional" w:semiHidden="1" w:unhideWhenUsed="1"/>
     <w:lsdException w:name="Table Subtle 1" w:semiHidden="1" w:unhideWhenUsed="1"/>
-    <w:lsdException w:name="Table Subtle 2" w:semiHidden="1" w:unhideWhenUsed="1"/>
     <w:lsdException w:name="Table Web 1" w:semiHidden="1" w:unhideWhenUsed="1"/>
     <w:lsdException w:name="Table Web 2" w:semiHidden="1" w:unhideWhenUsed="1"/>
-    <w:lsdException w:name="Table Web 3" w:semiHidden="1" w:unhideWhenUsed="1"/>
     <w:lsdException w:name="Balloon Text" w:semiHidden="1" w:unhideWhenUsed="1"/>
     <w:lsdException w:name="Table Grid" w:uiPriority="39"/>
     <w:lsdException w:name="Table Theme" w:semiHidden="1" w:unhideWhenUsed="1"/>
@@ -7022,6 +7520,10 @@
     <w:lsdException w:name="List Table 5 Dark Accent 6" w:uiPriority="50"/>
     <w:lsdException w:name="List Table 6 Colorful Accent 6" w:uiPriority="51"/>
     <w:lsdException w:name="List Table 7 Colorful Accent 6" w:uiPriority="52"/>
+    <w:lsdException w:name="Mention" w:semiHidden="1" w:unhideWhenUsed="1"/>
+    <w:lsdException w:name="Smart Hyperlink" w:semiHidden="1" w:unhideWhenUsed="1"/>
+    <w:lsdException w:name="Hashtag" w:semiHidden="1" w:unhideWhenUsed="1"/>
+    <w:lsdException w:name="Unresolved Mention" w:semiHidden="1" w:unhideWhenUsed="1"/>
   </w:latentStyles>
   <w:style w:type="paragraph" w:default="1" w:styleId="Normal">
     <w:name w:val="Normal"/>
@@ -7626,7 +8128,7 @@
 </file>
 
 <file path=customXml/itemProps1.xml><?xml version="1.0" encoding="utf-8"?>
-<ds:datastoreItem xmlns:ds="http://schemas.openxmlformats.org/officeDocument/2006/customXml" ds:itemID="{36FF5768-F10B-4CF7-AD06-190366C1D6D7}">
+<ds:datastoreItem xmlns:ds="http://schemas.openxmlformats.org/officeDocument/2006/customXml" ds:itemID="{B694986C-FCBB-404A-9F1F-BABE2BDBC2AB}">
   <ds:schemaRefs>
     <ds:schemaRef ds:uri="http://schemas.openxmlformats.org/officeDocument/2006/bibliography"/>
   </ds:schemaRefs>

</xml_diff>